<commit_message>
Added more to the report document for job set 2
</commit_message>
<xml_diff>
--- a/COIS 3320 Lab 2 Analysis Report.docx
+++ b/COIS 3320 Lab 2 Analysis Report.docx
@@ -17,6 +17,9 @@
       </w:sdtEndPr>
       <w:sdtContent>
         <w:p>
+          <w:pPr>
+            <w:pStyle w:val="NoSpacing"/>
+          </w:pPr>
           <w:r>
             <w:rPr>
               <w:noProof/>
@@ -323,18 +326,8 @@
                                           <w:sz w:val="28"/>
                                           <w:szCs w:val="28"/>
                                         </w:rPr>
-                                        <w:t xml:space="preserve"> </w:t>
+                                        <w:t xml:space="preserve"> Hakanaj</w:t>
                                       </w:r>
-                                      <w:proofErr w:type="spellStart"/>
-                                      <w:r>
-                                        <w:rPr>
-                                          <w:color w:val="FFFFFF" w:themeColor="background1"/>
-                                          <w:sz w:val="28"/>
-                                          <w:szCs w:val="28"/>
-                                        </w:rPr>
-                                        <w:t>Hakanaj</w:t>
-                                      </w:r>
-                                      <w:proofErr w:type="spellEnd"/>
                                     </w:p>
                                   </w:sdtContent>
                                 </w:sdt>
@@ -535,18 +528,8 @@
                                     <w:sz w:val="28"/>
                                     <w:szCs w:val="28"/>
                                   </w:rPr>
-                                  <w:t xml:space="preserve"> </w:t>
+                                  <w:t xml:space="preserve"> Hakanaj</w:t>
                                 </w:r>
-                                <w:proofErr w:type="spellStart"/>
-                                <w:r>
-                                  <w:rPr>
-                                    <w:color w:val="FFFFFF" w:themeColor="background1"/>
-                                    <w:sz w:val="28"/>
-                                    <w:szCs w:val="28"/>
-                                  </w:rPr>
-                                  <w:t>Hakanaj</w:t>
-                                </w:r>
-                                <w:proofErr w:type="spellEnd"/>
                               </w:p>
                             </w:sdtContent>
                           </w:sdt>
@@ -792,6 +775,7 @@
         </w:p>
         <w:p>
           <w:pPr>
+            <w:pStyle w:val="NoSpacing"/>
             <w:rPr>
               <w:rFonts w:ascii="Cambria Math" w:hAnsi="Cambria Math"/>
             </w:rPr>
@@ -801,13 +785,13 @@
               <w:noProof/>
             </w:rPr>
             <w:drawing>
-              <wp:anchor distT="0" distB="0" distL="114300" distR="114300" simplePos="0" relativeHeight="251662336" behindDoc="0" locked="0" layoutInCell="1" allowOverlap="1" wp14:anchorId="795DBD98" wp14:editId="425CED8F">
+              <wp:anchor distT="0" distB="0" distL="114300" distR="114300" simplePos="0" relativeHeight="251662336" behindDoc="0" locked="0" layoutInCell="1" allowOverlap="1" wp14:anchorId="795DBD98" wp14:editId="7677936B">
                 <wp:simplePos x="0" y="0"/>
                 <wp:positionH relativeFrom="column">
-                  <wp:posOffset>135598</wp:posOffset>
+                  <wp:posOffset>125557</wp:posOffset>
                 </wp:positionH>
                 <wp:positionV relativeFrom="paragraph">
-                  <wp:posOffset>1998980</wp:posOffset>
+                  <wp:posOffset>2096828</wp:posOffset>
                 </wp:positionV>
                 <wp:extent cx="5931535" cy="3954145"/>
                 <wp:effectExtent l="0" t="0" r="0" b="8255"/>
@@ -868,6 +852,7 @@
     </w:sdt>
     <w:p>
       <w:pPr>
+        <w:pStyle w:val="NoSpacing"/>
         <w:rPr>
           <w:rFonts w:ascii="Cambria Math" w:hAnsi="Cambria Math"/>
           <w:b/>
@@ -884,6 +869,16 @@
     </w:p>
     <w:p>
       <w:pPr>
+        <w:pStyle w:val="NoSpacing"/>
+        <w:rPr>
+          <w:rFonts w:ascii="Cambria Math" w:hAnsi="Cambria Math"/>
+          <w:b/>
+        </w:rPr>
+      </w:pPr>
+    </w:p>
+    <w:p>
+      <w:pPr>
+        <w:pStyle w:val="NoSpacing"/>
         <w:ind w:firstLine="720"/>
         <w:rPr>
           <w:rFonts w:ascii="Cambria Math" w:hAnsi="Cambria Math"/>
@@ -912,14 +907,15 @@
     </w:p>
     <w:p>
       <w:pPr>
-        <w:ind w:firstLine="720"/>
-        <w:rPr>
-          <w:rFonts w:ascii="Cambria Math" w:hAnsi="Cambria Math"/>
-        </w:rPr>
-      </w:pPr>
-    </w:p>
-    <w:p>
-      <w:pPr>
+        <w:pStyle w:val="NoSpacing"/>
+        <w:rPr>
+          <w:rFonts w:ascii="Cambria Math" w:hAnsi="Cambria Math"/>
+        </w:rPr>
+      </w:pPr>
+    </w:p>
+    <w:p>
+      <w:pPr>
+        <w:pStyle w:val="NoSpacing"/>
         <w:rPr>
           <w:rFonts w:ascii="Cambria Math" w:hAnsi="Cambria Math"/>
         </w:rPr>
@@ -940,6 +936,15 @@
     </w:p>
     <w:p>
       <w:pPr>
+        <w:pStyle w:val="NoSpacing"/>
+        <w:rPr>
+          <w:rFonts w:ascii="Cambria Math" w:hAnsi="Cambria Math"/>
+        </w:rPr>
+      </w:pPr>
+    </w:p>
+    <w:p>
+      <w:pPr>
+        <w:pStyle w:val="NoSpacing"/>
         <w:rPr>
           <w:rFonts w:ascii="Cambria Math" w:hAnsi="Cambria Math"/>
         </w:rPr>
@@ -1058,16 +1063,26 @@
     </w:p>
     <w:p>
       <w:pPr>
+        <w:pStyle w:val="NoSpacing"/>
         <w:rPr>
           <w:rFonts w:ascii="Cambria Math" w:hAnsi="Cambria Math"/>
           <w:b/>
         </w:rPr>
       </w:pPr>
-      <w:r>
+    </w:p>
+    <w:p>
+      <w:pPr>
+        <w:pStyle w:val="NoSpacing"/>
         <w:rPr>
           <w:rFonts w:ascii="Cambria Math" w:hAnsi="Cambria Math"/>
           <w:b/>
         </w:rPr>
+      </w:pPr>
+      <w:r>
+        <w:rPr>
+          <w:rFonts w:ascii="Cambria Math" w:hAnsi="Cambria Math"/>
+          <w:b/>
+        </w:rPr>
         <w:t>Technologies used</w:t>
       </w:r>
       <w:r>
@@ -1080,10 +1095,10 @@
     </w:p>
     <w:p>
       <w:pPr>
-        <w:pStyle w:val="ListParagraph"/>
+        <w:pStyle w:val="NoSpacing"/>
         <w:numPr>
           <w:ilvl w:val="0"/>
-          <w:numId w:val="1"/>
+          <w:numId w:val="8"/>
         </w:numPr>
         <w:rPr>
           <w:rFonts w:ascii="Cambria Math" w:hAnsi="Cambria Math"/>
@@ -1098,10 +1113,10 @@
     </w:p>
     <w:p>
       <w:pPr>
-        <w:pStyle w:val="ListParagraph"/>
+        <w:pStyle w:val="NoSpacing"/>
         <w:numPr>
           <w:ilvl w:val="0"/>
-          <w:numId w:val="1"/>
+          <w:numId w:val="8"/>
         </w:numPr>
         <w:rPr>
           <w:rFonts w:ascii="Cambria Math" w:hAnsi="Cambria Math"/>
@@ -1124,10 +1139,10 @@
     </w:p>
     <w:p>
       <w:pPr>
-        <w:pStyle w:val="ListParagraph"/>
+        <w:pStyle w:val="NoSpacing"/>
         <w:numPr>
           <w:ilvl w:val="0"/>
-          <w:numId w:val="1"/>
+          <w:numId w:val="8"/>
         </w:numPr>
         <w:rPr>
           <w:rFonts w:ascii="Cambria Math" w:hAnsi="Cambria Math"/>
@@ -1150,20 +1165,31 @@
     </w:p>
     <w:p>
       <w:pPr>
-        <w:rPr>
-          <w:rFonts w:ascii="Cambria Math" w:hAnsi="Cambria Math"/>
-        </w:rPr>
-      </w:pPr>
-      <w:r>
+        <w:pStyle w:val="NoSpacing"/>
         <w:rPr>
           <w:rFonts w:ascii="Cambria Math" w:hAnsi="Cambria Math"/>
           <w:b/>
         </w:rPr>
+      </w:pPr>
+    </w:p>
+    <w:p>
+      <w:pPr>
+        <w:pStyle w:val="NoSpacing"/>
+        <w:rPr>
+          <w:rFonts w:ascii="Cambria Math" w:hAnsi="Cambria Math"/>
+        </w:rPr>
+      </w:pPr>
+      <w:r>
+        <w:rPr>
+          <w:rFonts w:ascii="Cambria Math" w:hAnsi="Cambria Math"/>
+          <w:b/>
+        </w:rPr>
         <w:t>Methods:</w:t>
       </w:r>
     </w:p>
     <w:p>
       <w:pPr>
+        <w:pStyle w:val="NoSpacing"/>
         <w:rPr>
           <w:rFonts w:ascii="Cambria Math" w:hAnsi="Cambria Math"/>
         </w:rPr>
@@ -1220,7 +1246,7 @@
     </w:p>
     <w:p>
       <w:pPr>
-        <w:ind w:firstLine="720"/>
+        <w:pStyle w:val="NoSpacing"/>
         <w:rPr>
           <w:rFonts w:ascii="Cambria Math" w:hAnsi="Cambria Math"/>
         </w:rPr>
@@ -1240,7 +1266,7 @@
     </w:p>
     <w:p>
       <w:pPr>
-        <w:ind w:firstLine="360"/>
+        <w:pStyle w:val="NoSpacing"/>
         <w:rPr>
           <w:rFonts w:ascii="Cambria Math" w:hAnsi="Cambria Math"/>
         </w:rPr>
@@ -1255,10 +1281,110 @@
     </w:p>
     <w:p>
       <w:pPr>
-        <w:pStyle w:val="ListParagraph"/>
+        <w:pStyle w:val="NoSpacing"/>
+        <w:rPr>
+          <w:rFonts w:ascii="Cambria Math" w:hAnsi="Cambria Math"/>
+        </w:rPr>
+      </w:pPr>
+      <w:r>
+        <w:rPr>
+          <w:rFonts w:ascii="Cambria Math" w:hAnsi="Cambria Math"/>
+        </w:rPr>
+        <w:t xml:space="preserve">Job length distribution parameters for Job set #1 </w:t>
+      </w:r>
+    </w:p>
+    <w:p>
+      <w:pPr>
+        <w:pStyle w:val="NoSpacing"/>
+        <w:rPr>
+          <w:rFonts w:ascii="Cambria Math" w:hAnsi="Cambria Math"/>
+        </w:rPr>
+      </w:pPr>
+      <w:r>
+        <w:rPr>
+          <w:rFonts w:ascii="Cambria Math" w:hAnsi="Cambria Math"/>
+        </w:rPr>
+        <w:t xml:space="preserve">Mean = </w:t>
+      </w:r>
+      <w:r>
+        <w:rPr>
+          <w:rFonts w:ascii="Cambria Math" w:hAnsi="Cambria Math"/>
+        </w:rPr>
+        <w:t>150-time</w:t>
+      </w:r>
+      <w:r>
+        <w:rPr>
+          <w:rFonts w:ascii="Cambria Math" w:hAnsi="Cambria Math"/>
+        </w:rPr>
+        <w:t xml:space="preserve"> units</w:t>
+      </w:r>
+    </w:p>
+    <w:p>
+      <w:pPr>
+        <w:pStyle w:val="NoSpacing"/>
+        <w:rPr>
+          <w:rFonts w:ascii="Cambria Math" w:hAnsi="Cambria Math"/>
+        </w:rPr>
+      </w:pPr>
+      <w:r>
+        <w:rPr>
+          <w:rFonts w:ascii="Cambria Math" w:hAnsi="Cambria Math"/>
+        </w:rPr>
+        <w:t xml:space="preserve">Standard Deviation = </w:t>
+      </w:r>
+      <w:r>
+        <w:rPr>
+          <w:rFonts w:ascii="Cambria Math" w:hAnsi="Cambria Math"/>
+        </w:rPr>
+        <w:t>20-time</w:t>
+      </w:r>
+      <w:r>
+        <w:rPr>
+          <w:rFonts w:ascii="Cambria Math" w:hAnsi="Cambria Math"/>
+        </w:rPr>
+        <w:t xml:space="preserve"> units</w:t>
+      </w:r>
+    </w:p>
+    <w:p>
+      <w:pPr>
+        <w:pStyle w:val="NoSpacing"/>
+        <w:rPr>
+          <w:rFonts w:ascii="Cambria Math" w:hAnsi="Cambria Math"/>
+        </w:rPr>
+      </w:pPr>
+    </w:p>
+    <w:p>
+      <w:pPr>
+        <w:pStyle w:val="NoSpacing"/>
+        <w:rPr>
+          <w:rFonts w:ascii="Cambria Math" w:hAnsi="Cambria Math"/>
+        </w:rPr>
+      </w:pPr>
+      <w:r>
+        <w:rPr>
+          <w:rFonts w:ascii="Cambria Math" w:hAnsi="Cambria Math"/>
+        </w:rPr>
+        <w:t>Job set #2</w:t>
+      </w:r>
+      <w:r>
+        <w:rPr>
+          <w:rFonts w:ascii="Cambria Math" w:hAnsi="Cambria Math"/>
+        </w:rPr>
+        <w:t xml:space="preserve"> and Job set #3</w:t>
+      </w:r>
+      <w:r>
+        <w:rPr>
+          <w:rFonts w:ascii="Cambria Math" w:hAnsi="Cambria Math"/>
+        </w:rPr>
+        <w:t xml:space="preserve"> is made up of two “types” of Jobs: large and small. </w:t>
+      </w:r>
+    </w:p>
+    <w:p>
+      <w:pPr>
+        <w:pStyle w:val="NoSpacing"/>
         <w:numPr>
           <w:ilvl w:val="0"/>
-          <w:numId w:val="1"/>
+          <w:numId w:val="8"/>
         </w:numPr>
         <w:rPr>
           <w:rFonts w:ascii="Cambria Math" w:hAnsi="Cambria Math"/>
@@ -1268,15 +1394,15 @@
         <w:rPr>
           <w:rFonts w:ascii="Cambria Math" w:hAnsi="Cambria Math"/>
         </w:rPr>
-        <w:t xml:space="preserve">Job length distribution parameters for Job set #1 </w:t>
-      </w:r>
-    </w:p>
-    <w:p>
-      <w:pPr>
-        <w:pStyle w:val="ListParagraph"/>
+        <w:t>Small Jobs</w:t>
+      </w:r>
+    </w:p>
+    <w:p>
+      <w:pPr>
+        <w:pStyle w:val="NoSpacing"/>
         <w:numPr>
           <w:ilvl w:val="1"/>
-          <w:numId w:val="1"/>
+          <w:numId w:val="8"/>
         </w:numPr>
         <w:rPr>
           <w:rFonts w:ascii="Cambria Math" w:hAnsi="Cambria Math"/>
@@ -1288,20 +1414,12 @@
         </w:rPr>
         <w:t xml:space="preserve">Mean = </w:t>
       </w:r>
-      <w:proofErr w:type="gramStart"/>
-      <w:r>
-        <w:rPr>
-          <w:rFonts w:ascii="Cambria Math" w:hAnsi="Cambria Math"/>
-        </w:rPr>
-        <w:t>150</w:t>
-      </w:r>
-      <w:r>
-        <w:rPr>
-          <w:rFonts w:ascii="Cambria Math" w:hAnsi="Cambria Math"/>
-        </w:rPr>
-        <w:t xml:space="preserve"> time</w:t>
-      </w:r>
-      <w:proofErr w:type="gramEnd"/>
+      <w:r>
+        <w:rPr>
+          <w:rFonts w:ascii="Cambria Math" w:hAnsi="Cambria Math"/>
+        </w:rPr>
+        <w:t>50-time</w:t>
+      </w:r>
       <w:r>
         <w:rPr>
           <w:rFonts w:ascii="Cambria Math" w:hAnsi="Cambria Math"/>
@@ -1311,10 +1429,10 @@
     </w:p>
     <w:p>
       <w:pPr>
-        <w:pStyle w:val="ListParagraph"/>
+        <w:pStyle w:val="NoSpacing"/>
         <w:numPr>
           <w:ilvl w:val="1"/>
-          <w:numId w:val="1"/>
+          <w:numId w:val="8"/>
         </w:numPr>
         <w:rPr>
           <w:rFonts w:ascii="Cambria Math" w:hAnsi="Cambria Math"/>
@@ -1326,20 +1444,12 @@
         </w:rPr>
         <w:t xml:space="preserve">Standard Deviation = </w:t>
       </w:r>
-      <w:proofErr w:type="gramStart"/>
-      <w:r>
-        <w:rPr>
-          <w:rFonts w:ascii="Cambria Math" w:hAnsi="Cambria Math"/>
-        </w:rPr>
-        <w:t>20</w:t>
-      </w:r>
-      <w:r>
-        <w:rPr>
-          <w:rFonts w:ascii="Cambria Math" w:hAnsi="Cambria Math"/>
-        </w:rPr>
-        <w:t xml:space="preserve"> time</w:t>
-      </w:r>
-      <w:proofErr w:type="gramEnd"/>
+      <w:r>
+        <w:rPr>
+          <w:rFonts w:ascii="Cambria Math" w:hAnsi="Cambria Math"/>
+        </w:rPr>
+        <w:t>5-time</w:t>
+      </w:r>
       <w:r>
         <w:rPr>
           <w:rFonts w:ascii="Cambria Math" w:hAnsi="Cambria Math"/>
@@ -1349,19 +1459,10 @@
     </w:p>
     <w:p>
       <w:pPr>
-        <w:pStyle w:val="ListParagraph"/>
-        <w:ind w:left="1440"/>
-        <w:rPr>
-          <w:rFonts w:ascii="Cambria Math" w:hAnsi="Cambria Math"/>
-        </w:rPr>
-      </w:pPr>
-    </w:p>
-    <w:p>
-      <w:pPr>
-        <w:pStyle w:val="ListParagraph"/>
+        <w:pStyle w:val="NoSpacing"/>
         <w:numPr>
           <w:ilvl w:val="0"/>
-          <w:numId w:val="1"/>
+          <w:numId w:val="8"/>
         </w:numPr>
         <w:rPr>
           <w:rFonts w:ascii="Cambria Math" w:hAnsi="Cambria Math"/>
@@ -1371,27 +1472,15 @@
         <w:rPr>
           <w:rFonts w:ascii="Cambria Math" w:hAnsi="Cambria Math"/>
         </w:rPr>
-        <w:t>Job set #2</w:t>
-      </w:r>
-      <w:r>
-        <w:rPr>
-          <w:rFonts w:ascii="Cambria Math" w:hAnsi="Cambria Math"/>
-        </w:rPr>
-        <w:t xml:space="preserve"> and Job set #3</w:t>
-      </w:r>
-      <w:r>
-        <w:rPr>
-          <w:rFonts w:ascii="Cambria Math" w:hAnsi="Cambria Math"/>
-        </w:rPr>
-        <w:t xml:space="preserve"> is made up of two “types” of Jobs: large and small. </w:t>
-      </w:r>
-    </w:p>
-    <w:p>
-      <w:pPr>
-        <w:pStyle w:val="ListParagraph"/>
+        <w:t>Large Jobs</w:t>
+      </w:r>
+    </w:p>
+    <w:p>
+      <w:pPr>
+        <w:pStyle w:val="NoSpacing"/>
         <w:numPr>
           <w:ilvl w:val="1"/>
-          <w:numId w:val="3"/>
+          <w:numId w:val="8"/>
         </w:numPr>
         <w:rPr>
           <w:rFonts w:ascii="Cambria Math" w:hAnsi="Cambria Math"/>
@@ -1401,40 +1490,14 @@
         <w:rPr>
           <w:rFonts w:ascii="Cambria Math" w:hAnsi="Cambria Math"/>
         </w:rPr>
-        <w:t>Small Jobs</w:t>
-      </w:r>
-    </w:p>
-    <w:p>
-      <w:pPr>
-        <w:pStyle w:val="ListParagraph"/>
-        <w:numPr>
-          <w:ilvl w:val="2"/>
-          <w:numId w:val="1"/>
-        </w:numPr>
-        <w:rPr>
-          <w:rFonts w:ascii="Cambria Math" w:hAnsi="Cambria Math"/>
-        </w:rPr>
-      </w:pPr>
-      <w:r>
-        <w:rPr>
-          <w:rFonts w:ascii="Cambria Math" w:hAnsi="Cambria Math"/>
-        </w:rPr>
         <w:t xml:space="preserve">Mean = </w:t>
       </w:r>
-      <w:proofErr w:type="gramStart"/>
-      <w:r>
-        <w:rPr>
-          <w:rFonts w:ascii="Cambria Math" w:hAnsi="Cambria Math"/>
-        </w:rPr>
-        <w:t>50</w:t>
-      </w:r>
-      <w:r>
-        <w:rPr>
-          <w:rFonts w:ascii="Cambria Math" w:hAnsi="Cambria Math"/>
-        </w:rPr>
-        <w:t xml:space="preserve"> time</w:t>
-      </w:r>
-      <w:proofErr w:type="gramEnd"/>
+      <w:r>
+        <w:rPr>
+          <w:rFonts w:ascii="Cambria Math" w:hAnsi="Cambria Math"/>
+        </w:rPr>
+        <w:t>250-time</w:t>
+      </w:r>
       <w:r>
         <w:rPr>
           <w:rFonts w:ascii="Cambria Math" w:hAnsi="Cambria Math"/>
@@ -1444,48 +1507,10 @@
     </w:p>
     <w:p>
       <w:pPr>
-        <w:pStyle w:val="ListParagraph"/>
-        <w:numPr>
-          <w:ilvl w:val="2"/>
-          <w:numId w:val="1"/>
-        </w:numPr>
-        <w:rPr>
-          <w:rFonts w:ascii="Cambria Math" w:hAnsi="Cambria Math"/>
-        </w:rPr>
-      </w:pPr>
-      <w:r>
-        <w:rPr>
-          <w:rFonts w:ascii="Cambria Math" w:hAnsi="Cambria Math"/>
-        </w:rPr>
-        <w:t xml:space="preserve">Standard Deviation = </w:t>
-      </w:r>
-      <w:proofErr w:type="gramStart"/>
-      <w:r>
-        <w:rPr>
-          <w:rFonts w:ascii="Cambria Math" w:hAnsi="Cambria Math"/>
-        </w:rPr>
-        <w:t>5</w:t>
-      </w:r>
-      <w:r>
-        <w:rPr>
-          <w:rFonts w:ascii="Cambria Math" w:hAnsi="Cambria Math"/>
-        </w:rPr>
-        <w:t xml:space="preserve"> time</w:t>
-      </w:r>
-      <w:proofErr w:type="gramEnd"/>
-      <w:r>
-        <w:rPr>
-          <w:rFonts w:ascii="Cambria Math" w:hAnsi="Cambria Math"/>
-        </w:rPr>
-        <w:t xml:space="preserve"> units</w:t>
-      </w:r>
-    </w:p>
-    <w:p>
-      <w:pPr>
-        <w:pStyle w:val="ListParagraph"/>
+        <w:pStyle w:val="NoSpacing"/>
         <w:numPr>
           <w:ilvl w:val="1"/>
-          <w:numId w:val="3"/>
+          <w:numId w:val="8"/>
         </w:numPr>
         <w:rPr>
           <w:rFonts w:ascii="Cambria Math" w:hAnsi="Cambria Math"/>
@@ -1495,40 +1520,14 @@
         <w:rPr>
           <w:rFonts w:ascii="Cambria Math" w:hAnsi="Cambria Math"/>
         </w:rPr>
-        <w:t>Large Jobs</w:t>
-      </w:r>
-    </w:p>
-    <w:p>
-      <w:pPr>
-        <w:pStyle w:val="ListParagraph"/>
-        <w:numPr>
-          <w:ilvl w:val="2"/>
-          <w:numId w:val="1"/>
-        </w:numPr>
-        <w:rPr>
-          <w:rFonts w:ascii="Cambria Math" w:hAnsi="Cambria Math"/>
-        </w:rPr>
-      </w:pPr>
-      <w:r>
-        <w:rPr>
-          <w:rFonts w:ascii="Cambria Math" w:hAnsi="Cambria Math"/>
-        </w:rPr>
-        <w:t xml:space="preserve">Mean = </w:t>
-      </w:r>
-      <w:proofErr w:type="gramStart"/>
-      <w:r>
-        <w:rPr>
-          <w:rFonts w:ascii="Cambria Math" w:hAnsi="Cambria Math"/>
-        </w:rPr>
-        <w:t>250</w:t>
-      </w:r>
-      <w:r>
-        <w:rPr>
-          <w:rFonts w:ascii="Cambria Math" w:hAnsi="Cambria Math"/>
-        </w:rPr>
-        <w:t xml:space="preserve"> time</w:t>
-      </w:r>
-      <w:proofErr w:type="gramEnd"/>
+        <w:t xml:space="preserve">Standard Deviation = </w:t>
+      </w:r>
+      <w:r>
+        <w:rPr>
+          <w:rFonts w:ascii="Cambria Math" w:hAnsi="Cambria Math"/>
+        </w:rPr>
+        <w:t>15-time</w:t>
+      </w:r>
       <w:r>
         <w:rPr>
           <w:rFonts w:ascii="Cambria Math" w:hAnsi="Cambria Math"/>
@@ -1538,57 +1537,32 @@
     </w:p>
     <w:p>
       <w:pPr>
-        <w:pStyle w:val="ListParagraph"/>
-        <w:numPr>
-          <w:ilvl w:val="2"/>
-          <w:numId w:val="1"/>
-        </w:numPr>
-        <w:rPr>
-          <w:rFonts w:ascii="Cambria Math" w:hAnsi="Cambria Math"/>
-        </w:rPr>
-      </w:pPr>
-      <w:r>
-        <w:rPr>
-          <w:rFonts w:ascii="Cambria Math" w:hAnsi="Cambria Math"/>
-        </w:rPr>
-        <w:t xml:space="preserve">Standard Deviation = </w:t>
-      </w:r>
-      <w:proofErr w:type="gramStart"/>
-      <w:r>
-        <w:rPr>
-          <w:rFonts w:ascii="Cambria Math" w:hAnsi="Cambria Math"/>
-        </w:rPr>
-        <w:t>15</w:t>
-      </w:r>
-      <w:r>
-        <w:rPr>
-          <w:rFonts w:ascii="Cambria Math" w:hAnsi="Cambria Math"/>
-        </w:rPr>
-        <w:t xml:space="preserve"> time</w:t>
-      </w:r>
-      <w:proofErr w:type="gramEnd"/>
-      <w:r>
-        <w:rPr>
-          <w:rFonts w:ascii="Cambria Math" w:hAnsi="Cambria Math"/>
-        </w:rPr>
-        <w:t xml:space="preserve"> units</w:t>
-      </w:r>
-    </w:p>
-    <w:p>
-      <w:pPr>
-        <w:pStyle w:val="ListParagraph"/>
-        <w:ind w:left="1440"/>
-        <w:rPr>
-          <w:rFonts w:ascii="Cambria Math" w:hAnsi="Cambria Math"/>
-        </w:rPr>
-      </w:pPr>
-    </w:p>
-    <w:p>
-      <w:pPr>
-        <w:pStyle w:val="ListParagraph"/>
+        <w:pStyle w:val="NoSpacing"/>
+        <w:rPr>
+          <w:rFonts w:ascii="Cambria Math" w:hAnsi="Cambria Math"/>
+        </w:rPr>
+      </w:pPr>
+    </w:p>
+    <w:p>
+      <w:pPr>
+        <w:pStyle w:val="NoSpacing"/>
+        <w:rPr>
+          <w:rFonts w:ascii="Cambria Math" w:hAnsi="Cambria Math"/>
+        </w:rPr>
+      </w:pPr>
+      <w:r>
+        <w:rPr>
+          <w:rFonts w:ascii="Cambria Math" w:hAnsi="Cambria Math"/>
+        </w:rPr>
+        <w:t xml:space="preserve">Job length distribution parameters for Job set #2 </w:t>
+      </w:r>
+    </w:p>
+    <w:p>
+      <w:pPr>
+        <w:pStyle w:val="NoSpacing"/>
         <w:numPr>
           <w:ilvl w:val="0"/>
-          <w:numId w:val="1"/>
+          <w:numId w:val="8"/>
         </w:numPr>
         <w:rPr>
           <w:rFonts w:ascii="Cambria Math" w:hAnsi="Cambria Math"/>
@@ -1598,24 +1572,6 @@
         <w:rPr>
           <w:rFonts w:ascii="Cambria Math" w:hAnsi="Cambria Math"/>
         </w:rPr>
-        <w:t xml:space="preserve">Job length distribution parameters for Job set #2 </w:t>
-      </w:r>
-    </w:p>
-    <w:p>
-      <w:pPr>
-        <w:pStyle w:val="ListParagraph"/>
-        <w:numPr>
-          <w:ilvl w:val="1"/>
-          <w:numId w:val="1"/>
-        </w:numPr>
-        <w:rPr>
-          <w:rFonts w:ascii="Cambria Math" w:hAnsi="Cambria Math"/>
-        </w:rPr>
-      </w:pPr>
-      <w:r>
-        <w:rPr>
-          <w:rFonts w:ascii="Cambria Math" w:hAnsi="Cambria Math"/>
-        </w:rPr>
         <w:t>20% chance of a Job to considered “large</w:t>
       </w:r>
       <w:r>
@@ -1639,49 +1595,10 @@
     </w:p>
     <w:p>
       <w:pPr>
-        <w:pStyle w:val="ListParagraph"/>
-        <w:numPr>
-          <w:ilvl w:val="1"/>
-          <w:numId w:val="1"/>
-        </w:numPr>
-        <w:rPr>
-          <w:rFonts w:ascii="Cambria Math" w:hAnsi="Cambria Math"/>
-        </w:rPr>
-      </w:pPr>
-      <w:r>
-        <w:rPr>
-          <w:rFonts w:ascii="Cambria Math" w:hAnsi="Cambria Math"/>
-        </w:rPr>
-        <w:t>80% chance of a job to be considered “small</w:t>
-      </w:r>
-      <w:r>
-        <w:rPr>
-          <w:rFonts w:ascii="Cambria Math" w:hAnsi="Cambria Math"/>
-        </w:rPr>
-        <w:t xml:space="preserve"> Job</w:t>
-      </w:r>
-      <w:r>
-        <w:rPr>
-          <w:rFonts w:ascii="Cambria Math" w:hAnsi="Cambria Math"/>
-        </w:rPr>
-        <w:t>”.</w:t>
-      </w:r>
-    </w:p>
-    <w:p>
-      <w:pPr>
-        <w:pStyle w:val="ListParagraph"/>
-        <w:ind w:left="1440"/>
-        <w:rPr>
-          <w:rFonts w:ascii="Cambria Math" w:hAnsi="Cambria Math"/>
-        </w:rPr>
-      </w:pPr>
-    </w:p>
-    <w:p>
-      <w:pPr>
-        <w:pStyle w:val="ListParagraph"/>
+        <w:pStyle w:val="NoSpacing"/>
         <w:numPr>
           <w:ilvl w:val="0"/>
-          <w:numId w:val="1"/>
+          <w:numId w:val="8"/>
         </w:numPr>
         <w:rPr>
           <w:rFonts w:ascii="Cambria Math" w:hAnsi="Cambria Math"/>
@@ -1691,24 +1608,55 @@
         <w:rPr>
           <w:rFonts w:ascii="Cambria Math" w:hAnsi="Cambria Math"/>
         </w:rPr>
+        <w:t>80% chance of a job to be considered “small</w:t>
+      </w:r>
+      <w:r>
+        <w:rPr>
+          <w:rFonts w:ascii="Cambria Math" w:hAnsi="Cambria Math"/>
+        </w:rPr>
+        <w:t xml:space="preserve"> Job</w:t>
+      </w:r>
+      <w:r>
+        <w:rPr>
+          <w:rFonts w:ascii="Cambria Math" w:hAnsi="Cambria Math"/>
+        </w:rPr>
+        <w:t>”.</w:t>
+      </w:r>
+    </w:p>
+    <w:p>
+      <w:pPr>
+        <w:pStyle w:val="NoSpacing"/>
+        <w:rPr>
+          <w:rFonts w:ascii="Cambria Math" w:hAnsi="Cambria Math"/>
+        </w:rPr>
+      </w:pPr>
+    </w:p>
+    <w:p>
+      <w:pPr>
+        <w:pStyle w:val="NoSpacing"/>
+        <w:rPr>
+          <w:rFonts w:ascii="Cambria Math" w:hAnsi="Cambria Math"/>
+        </w:rPr>
+      </w:pPr>
+      <w:r>
+        <w:rPr>
+          <w:rFonts w:ascii="Cambria Math" w:hAnsi="Cambria Math"/>
+        </w:rPr>
         <w:t xml:space="preserve">Job length distribution parameters for Job set #3 </w:t>
       </w:r>
     </w:p>
     <w:p>
       <w:pPr>
-        <w:pStyle w:val="ListParagraph"/>
-        <w:numPr>
-          <w:ilvl w:val="1"/>
-          <w:numId w:val="1"/>
-        </w:numPr>
-        <w:rPr>
-          <w:rFonts w:ascii="Cambria Math" w:hAnsi="Cambria Math"/>
-        </w:rPr>
-      </w:pPr>
-      <w:r>
-        <w:rPr>
-          <w:rFonts w:ascii="Cambria Math" w:hAnsi="Cambria Math"/>
-        </w:rPr>
+        <w:pStyle w:val="NoSpacing"/>
+        <w:rPr>
+          <w:rFonts w:ascii="Cambria Math" w:hAnsi="Cambria Math"/>
+        </w:rPr>
+      </w:pPr>
+      <w:r>
+        <w:rPr>
+          <w:rFonts w:ascii="Cambria Math" w:hAnsi="Cambria Math"/>
+        </w:rPr>
+        <w:lastRenderedPageBreak/>
         <w:t>80% chance of a Job to considered “large</w:t>
       </w:r>
       <w:r>
@@ -1726,11 +1674,7 @@
     </w:p>
     <w:p>
       <w:pPr>
-        <w:pStyle w:val="ListParagraph"/>
-        <w:numPr>
-          <w:ilvl w:val="1"/>
-          <w:numId w:val="1"/>
-        </w:numPr>
+        <w:pStyle w:val="NoSpacing"/>
         <w:rPr>
           <w:rFonts w:ascii="Cambria Math" w:hAnsi="Cambria Math"/>
         </w:rPr>
@@ -1756,6 +1700,7 @@
     </w:p>
     <w:p>
       <w:pPr>
+        <w:pStyle w:val="NoSpacing"/>
         <w:rPr>
           <w:rFonts w:ascii="Cambria Math" w:hAnsi="Cambria Math"/>
         </w:rPr>
@@ -1793,11 +1738,7 @@
     </w:p>
     <w:p>
       <w:pPr>
-        <w:pStyle w:val="ListParagraph"/>
-        <w:numPr>
-          <w:ilvl w:val="0"/>
-          <w:numId w:val="5"/>
-        </w:numPr>
+        <w:pStyle w:val="NoSpacing"/>
         <w:rPr>
           <w:rFonts w:ascii="Cambria Math" w:hAnsi="Cambria Math"/>
         </w:rPr>
@@ -1811,11 +1752,7 @@
     </w:p>
     <w:p>
       <w:pPr>
-        <w:pStyle w:val="ListParagraph"/>
-        <w:numPr>
-          <w:ilvl w:val="1"/>
-          <w:numId w:val="5"/>
-        </w:numPr>
+        <w:pStyle w:val="NoSpacing"/>
         <w:rPr>
           <w:rFonts w:ascii="Cambria Math" w:hAnsi="Cambria Math"/>
         </w:rPr>
@@ -1841,20 +1778,15 @@
     </w:p>
     <w:p>
       <w:pPr>
-        <w:pStyle w:val="ListParagraph"/>
-        <w:ind w:left="1440"/>
-        <w:rPr>
-          <w:rFonts w:ascii="Cambria Math" w:hAnsi="Cambria Math"/>
-        </w:rPr>
-      </w:pPr>
-    </w:p>
-    <w:p>
-      <w:pPr>
-        <w:pStyle w:val="ListParagraph"/>
-        <w:numPr>
-          <w:ilvl w:val="0"/>
-          <w:numId w:val="5"/>
-        </w:numPr>
+        <w:pStyle w:val="NoSpacing"/>
+        <w:rPr>
+          <w:rFonts w:ascii="Cambria Math" w:hAnsi="Cambria Math"/>
+        </w:rPr>
+      </w:pPr>
+    </w:p>
+    <w:p>
+      <w:pPr>
+        <w:pStyle w:val="NoSpacing"/>
         <w:rPr>
           <w:rFonts w:ascii="Cambria Math" w:hAnsi="Cambria Math"/>
         </w:rPr>
@@ -1868,11 +1800,7 @@
     </w:p>
     <w:p>
       <w:pPr>
-        <w:pStyle w:val="ListParagraph"/>
-        <w:numPr>
-          <w:ilvl w:val="1"/>
-          <w:numId w:val="5"/>
-        </w:numPr>
+        <w:pStyle w:val="NoSpacing"/>
         <w:rPr>
           <w:rFonts w:ascii="Cambria Math" w:hAnsi="Cambria Math"/>
         </w:rPr>
@@ -1892,20 +1820,15 @@
     </w:p>
     <w:p>
       <w:pPr>
-        <w:pStyle w:val="ListParagraph"/>
-        <w:ind w:left="1440"/>
-        <w:rPr>
-          <w:rFonts w:ascii="Cambria Math" w:hAnsi="Cambria Math"/>
-        </w:rPr>
-      </w:pPr>
-    </w:p>
-    <w:p>
-      <w:pPr>
-        <w:pStyle w:val="ListParagraph"/>
-        <w:numPr>
-          <w:ilvl w:val="0"/>
-          <w:numId w:val="5"/>
-        </w:numPr>
+        <w:pStyle w:val="NoSpacing"/>
+        <w:rPr>
+          <w:rFonts w:ascii="Cambria Math" w:hAnsi="Cambria Math"/>
+        </w:rPr>
+      </w:pPr>
+    </w:p>
+    <w:p>
+      <w:pPr>
+        <w:pStyle w:val="NoSpacing"/>
         <w:rPr>
           <w:rFonts w:ascii="Cambria Math" w:hAnsi="Cambria Math"/>
         </w:rPr>
@@ -1919,26 +1842,16 @@
     </w:p>
     <w:p>
       <w:pPr>
-        <w:pStyle w:val="ListParagraph"/>
-        <w:numPr>
-          <w:ilvl w:val="1"/>
-          <w:numId w:val="5"/>
-        </w:numPr>
-        <w:rPr>
-          <w:rFonts w:ascii="Cambria Math" w:hAnsi="Cambria Math"/>
-        </w:rPr>
-      </w:pPr>
-      <w:r>
-        <w:rPr>
-          <w:rFonts w:ascii="Cambria Math" w:hAnsi="Cambria Math"/>
-        </w:rPr>
-        <w:t xml:space="preserve">Jobs process depending on whichever currently waiting Job has the shortest Job Length property (shortest time to process). This excludes Jobs that have not yet arrived. Once a job begins processing, it will run </w:t>
-      </w:r>
-      <w:r>
-        <w:rPr>
-          <w:rFonts w:ascii="Cambria Math" w:hAnsi="Cambria Math"/>
-        </w:rPr>
-        <w:t xml:space="preserve">for a set interval of </w:t>
+        <w:pStyle w:val="NoSpacing"/>
+        <w:rPr>
+          <w:rFonts w:ascii="Cambria Math" w:hAnsi="Cambria Math"/>
+        </w:rPr>
+      </w:pPr>
+      <w:r>
+        <w:rPr>
+          <w:rFonts w:ascii="Cambria Math" w:hAnsi="Cambria Math"/>
+        </w:rPr>
+        <w:t xml:space="preserve">Jobs process depending on whichever currently waiting Job has the shortest Job Length property (shortest time to process). This excludes Jobs that have not yet arrived. Once a job begins processing, it will run for a set interval of </w:t>
       </w:r>
       <w:proofErr w:type="gramStart"/>
       <w:r>
@@ -1963,20 +1876,15 @@
     </w:p>
     <w:p>
       <w:pPr>
-        <w:pStyle w:val="ListParagraph"/>
-        <w:ind w:left="1440"/>
-        <w:rPr>
-          <w:rFonts w:ascii="Cambria Math" w:hAnsi="Cambria Math"/>
-        </w:rPr>
-      </w:pPr>
-    </w:p>
-    <w:p>
-      <w:pPr>
-        <w:pStyle w:val="ListParagraph"/>
-        <w:numPr>
-          <w:ilvl w:val="0"/>
-          <w:numId w:val="5"/>
-        </w:numPr>
+        <w:pStyle w:val="NoSpacing"/>
+        <w:rPr>
+          <w:rFonts w:ascii="Cambria Math" w:hAnsi="Cambria Math"/>
+        </w:rPr>
+      </w:pPr>
+    </w:p>
+    <w:p>
+      <w:pPr>
+        <w:pStyle w:val="NoSpacing"/>
         <w:rPr>
           <w:rFonts w:ascii="Cambria Math" w:hAnsi="Cambria Math"/>
         </w:rPr>
@@ -2022,57 +1930,23 @@
     </w:p>
     <w:p>
       <w:pPr>
-        <w:pStyle w:val="ListParagraph"/>
-        <w:numPr>
-          <w:ilvl w:val="1"/>
-          <w:numId w:val="5"/>
-        </w:numPr>
-        <w:rPr>
-          <w:rFonts w:ascii="Cambria Math" w:hAnsi="Cambria Math"/>
-        </w:rPr>
-      </w:pPr>
-      <w:r>
-        <w:rPr>
-          <w:rFonts w:ascii="Cambria Math" w:hAnsi="Cambria Math"/>
-        </w:rPr>
-        <w:t xml:space="preserve">Jobs process </w:t>
-      </w:r>
-      <w:r>
-        <w:rPr>
-          <w:rFonts w:ascii="Cambria Math" w:hAnsi="Cambria Math"/>
-        </w:rPr>
-        <w:t xml:space="preserve">initially </w:t>
-      </w:r>
-      <w:r>
-        <w:rPr>
-          <w:rFonts w:ascii="Cambria Math" w:hAnsi="Cambria Math"/>
-        </w:rPr>
-        <w:t>on a first-in first-out basis dependant upon arrival time into the waiting queue. Once a job begins processing, it will run for a</w:t>
-      </w:r>
-      <w:r>
-        <w:rPr>
-          <w:rFonts w:ascii="Cambria Math" w:hAnsi="Cambria Math"/>
-        </w:rPr>
-        <w:t xml:space="preserve">n </w:t>
-      </w:r>
-      <w:r>
-        <w:rPr>
-          <w:rFonts w:ascii="Cambria Math" w:hAnsi="Cambria Math"/>
-        </w:rPr>
-        <w:t xml:space="preserve">interval of </w:t>
+        <w:pStyle w:val="NoSpacing"/>
+        <w:rPr>
+          <w:rFonts w:ascii="Cambria Math" w:hAnsi="Cambria Math"/>
+        </w:rPr>
+      </w:pPr>
+      <w:r>
+        <w:rPr>
+          <w:rFonts w:ascii="Cambria Math" w:hAnsi="Cambria Math"/>
+        </w:rPr>
+        <w:t xml:space="preserve">Jobs process initially on a first-in first-out basis dependant upon arrival time into the waiting queue. Once a job begins processing, it will run for an interval of </w:t>
       </w:r>
       <w:proofErr w:type="gramStart"/>
       <w:r>
         <w:rPr>
           <w:rFonts w:ascii="Cambria Math" w:hAnsi="Cambria Math"/>
         </w:rPr>
-        <w:t>5</w:t>
-      </w:r>
-      <w:r>
-        <w:rPr>
-          <w:rFonts w:ascii="Cambria Math" w:hAnsi="Cambria Math"/>
-        </w:rPr>
-        <w:t>0 time</w:t>
+        <w:t>50 time</w:t>
       </w:r>
       <w:proofErr w:type="gramEnd"/>
       <w:r>
@@ -2084,20 +1958,15 @@
     </w:p>
     <w:p>
       <w:pPr>
-        <w:pStyle w:val="ListParagraph"/>
-        <w:ind w:left="1440"/>
-        <w:rPr>
-          <w:rFonts w:ascii="Cambria Math" w:hAnsi="Cambria Math"/>
-        </w:rPr>
-      </w:pPr>
-    </w:p>
-    <w:p>
-      <w:pPr>
-        <w:pStyle w:val="ListParagraph"/>
-        <w:numPr>
-          <w:ilvl w:val="0"/>
-          <w:numId w:val="5"/>
-        </w:numPr>
+        <w:pStyle w:val="NoSpacing"/>
+        <w:rPr>
+          <w:rFonts w:ascii="Cambria Math" w:hAnsi="Cambria Math"/>
+        </w:rPr>
+      </w:pPr>
+    </w:p>
+    <w:p>
+      <w:pPr>
+        <w:pStyle w:val="NoSpacing"/>
         <w:rPr>
           <w:rFonts w:ascii="Cambria Math" w:hAnsi="Cambria Math"/>
         </w:rPr>
@@ -2131,11 +2000,7 @@
     </w:p>
     <w:p>
       <w:pPr>
-        <w:pStyle w:val="ListParagraph"/>
-        <w:numPr>
-          <w:ilvl w:val="1"/>
-          <w:numId w:val="5"/>
-        </w:numPr>
+        <w:pStyle w:val="NoSpacing"/>
         <w:rPr>
           <w:rFonts w:ascii="Cambria Math" w:hAnsi="Cambria Math"/>
         </w:rPr>
@@ -2151,13 +2016,7 @@
         <w:rPr>
           <w:rFonts w:ascii="Cambria Math" w:hAnsi="Cambria Math"/>
         </w:rPr>
-        <w:t>75</w:t>
-      </w:r>
-      <w:r>
-        <w:rPr>
-          <w:rFonts w:ascii="Cambria Math" w:hAnsi="Cambria Math"/>
-        </w:rPr>
-        <w:t xml:space="preserve"> time</w:t>
+        <w:t>75 time</w:t>
       </w:r>
       <w:proofErr w:type="gramEnd"/>
       <w:r>
@@ -2169,14 +2028,15 @@
     </w:p>
     <w:p>
       <w:pPr>
-        <w:rPr>
-          <w:rFonts w:ascii="Cambria Math" w:hAnsi="Cambria Math"/>
-        </w:rPr>
-      </w:pPr>
-    </w:p>
-    <w:p>
-      <w:pPr>
-        <w:ind w:firstLine="720"/>
+        <w:pStyle w:val="NoSpacing"/>
+        <w:rPr>
+          <w:rFonts w:ascii="Cambria Math" w:hAnsi="Cambria Math"/>
+        </w:rPr>
+      </w:pPr>
+    </w:p>
+    <w:p>
+      <w:pPr>
+        <w:pStyle w:val="NoSpacing"/>
         <w:rPr>
           <w:rFonts w:ascii="Cambria Math" w:hAnsi="Cambria Math"/>
         </w:rPr>
@@ -2190,7 +2050,137 @@
     </w:p>
     <w:p>
       <w:pPr>
-        <w:ind w:firstLine="720"/>
+        <w:pStyle w:val="NoSpacing"/>
+        <w:rPr>
+          <w:rFonts w:ascii="Cambria Math" w:hAnsi="Cambria Math"/>
+        </w:rPr>
+      </w:pPr>
+      <w:r>
+        <w:rPr>
+          <w:rFonts w:ascii="Cambria Math" w:hAnsi="Cambria Math"/>
+        </w:rPr>
+        <w:t>Each algorithm will output three key pieces of information: average turn around time, average response time, and the number of context switches that occurred.</w:t>
+      </w:r>
+    </w:p>
+    <w:p>
+      <w:pPr>
+        <w:pStyle w:val="NoSpacing"/>
+        <w:rPr>
+          <w:rFonts w:ascii="Cambria Math" w:hAnsi="Cambria Math"/>
+        </w:rPr>
+      </w:pPr>
+      <w:r>
+        <w:rPr>
+          <w:rFonts w:ascii="Cambria Math" w:hAnsi="Cambria Math"/>
+        </w:rPr>
+        <w:t>Turn around time</w:t>
+      </w:r>
+    </w:p>
+    <w:p>
+      <w:pPr>
+        <w:pStyle w:val="NoSpacing"/>
+        <w:rPr>
+          <w:rFonts w:ascii="Cambria Math" w:hAnsi="Cambria Math"/>
+        </w:rPr>
+      </w:pPr>
+      <w:r>
+        <w:rPr>
+          <w:rFonts w:ascii="Cambria Math" w:hAnsi="Cambria Math"/>
+        </w:rPr>
+        <w:t>The time it takes a Job to finish processing after arriving in the waiting queue.</w:t>
+      </w:r>
+    </w:p>
+    <w:p>
+      <w:pPr>
+        <w:pStyle w:val="NoSpacing"/>
+        <w:rPr>
+          <w:rFonts w:ascii="Cambria Math" w:hAnsi="Cambria Math"/>
+        </w:rPr>
+      </w:pPr>
+    </w:p>
+    <w:p>
+      <w:pPr>
+        <w:pStyle w:val="NoSpacing"/>
+        <w:rPr>
+          <w:rFonts w:ascii="Cambria Math" w:hAnsi="Cambria Math"/>
+        </w:rPr>
+      </w:pPr>
+      <w:r>
+        <w:rPr>
+          <w:rFonts w:ascii="Cambria Math" w:hAnsi="Cambria Math"/>
+        </w:rPr>
+        <w:t>Response time</w:t>
+      </w:r>
+    </w:p>
+    <w:p>
+      <w:pPr>
+        <w:pStyle w:val="NoSpacing"/>
+        <w:rPr>
+          <w:rFonts w:ascii="Cambria Math" w:hAnsi="Cambria Math"/>
+        </w:rPr>
+      </w:pPr>
+      <w:r>
+        <w:rPr>
+          <w:rFonts w:ascii="Cambria Math" w:hAnsi="Cambria Math"/>
+        </w:rPr>
+        <w:t>The time it takes a job to initially start processing after arriving in the waiting queue.</w:t>
+      </w:r>
+    </w:p>
+    <w:p>
+      <w:pPr>
+        <w:pStyle w:val="NoSpacing"/>
+        <w:rPr>
+          <w:rFonts w:ascii="Cambria Math" w:hAnsi="Cambria Math"/>
+        </w:rPr>
+      </w:pPr>
+    </w:p>
+    <w:p>
+      <w:pPr>
+        <w:pStyle w:val="NoSpacing"/>
+        <w:rPr>
+          <w:rFonts w:ascii="Cambria Math" w:hAnsi="Cambria Math"/>
+        </w:rPr>
+      </w:pPr>
+      <w:r>
+        <w:rPr>
+          <w:rFonts w:ascii="Cambria Math" w:hAnsi="Cambria Math"/>
+        </w:rPr>
+        <w:t>Context Switch</w:t>
+      </w:r>
+    </w:p>
+    <w:p>
+      <w:pPr>
+        <w:pStyle w:val="NoSpacing"/>
+        <w:rPr>
+          <w:rFonts w:ascii="Cambria Math" w:hAnsi="Cambria Math"/>
+        </w:rPr>
+      </w:pPr>
+      <w:r>
+        <w:rPr>
+          <w:rFonts w:ascii="Cambria Math" w:hAnsi="Cambria Math"/>
+        </w:rPr>
+        <w:t>Occurs when a Job is loaded into the processor. (A new job begins processing)</w:t>
+      </w:r>
+    </w:p>
+    <w:p>
+      <w:pPr>
+        <w:pStyle w:val="NoSpacing"/>
+        <w:rPr>
+          <w:rFonts w:ascii="Cambria Math" w:hAnsi="Cambria Math"/>
+          <w:b/>
+        </w:rPr>
+      </w:pPr>
+      <w:r>
+        <w:rPr>
+          <w:rFonts w:ascii="Cambria Math" w:hAnsi="Cambria Math"/>
+          <w:b/>
+        </w:rPr>
+        <w:t xml:space="preserve">Results: </w:t>
+      </w:r>
+    </w:p>
+    <w:p>
+      <w:pPr>
+        <w:pStyle w:val="NoSpacing"/>
         <w:rPr>
           <w:rFonts w:ascii="Cambria Math" w:hAnsi="Cambria Math"/>
         </w:rPr>
@@ -2200,168 +2190,6 @@
           <w:rFonts w:ascii="Cambria Math" w:hAnsi="Cambria Math"/>
         </w:rPr>
         <w:lastRenderedPageBreak/>
-        <w:t>Each algorithm will output three key pieces of information: average turn around time, average response time, and the number of context switches that occurred.</w:t>
-      </w:r>
-    </w:p>
-    <w:p>
-      <w:pPr>
-        <w:pStyle w:val="ListParagraph"/>
-        <w:numPr>
-          <w:ilvl w:val="0"/>
-          <w:numId w:val="6"/>
-        </w:numPr>
-        <w:rPr>
-          <w:rFonts w:ascii="Cambria Math" w:hAnsi="Cambria Math"/>
-        </w:rPr>
-      </w:pPr>
-      <w:r>
-        <w:rPr>
-          <w:rFonts w:ascii="Cambria Math" w:hAnsi="Cambria Math"/>
-        </w:rPr>
-        <w:t>Turn around time</w:t>
-      </w:r>
-    </w:p>
-    <w:p>
-      <w:pPr>
-        <w:pStyle w:val="ListParagraph"/>
-        <w:numPr>
-          <w:ilvl w:val="1"/>
-          <w:numId w:val="6"/>
-        </w:numPr>
-        <w:rPr>
-          <w:rFonts w:ascii="Cambria Math" w:hAnsi="Cambria Math"/>
-        </w:rPr>
-      </w:pPr>
-      <w:r>
-        <w:rPr>
-          <w:rFonts w:ascii="Cambria Math" w:hAnsi="Cambria Math"/>
-        </w:rPr>
-        <w:t>The time it takes a Job to finish processing after arriving in the waiting queue.</w:t>
-      </w:r>
-    </w:p>
-    <w:p>
-      <w:pPr>
-        <w:pStyle w:val="ListParagraph"/>
-        <w:ind w:left="2160"/>
-        <w:rPr>
-          <w:rFonts w:ascii="Cambria Math" w:hAnsi="Cambria Math"/>
-        </w:rPr>
-      </w:pPr>
-    </w:p>
-    <w:p>
-      <w:pPr>
-        <w:pStyle w:val="ListParagraph"/>
-        <w:numPr>
-          <w:ilvl w:val="0"/>
-          <w:numId w:val="6"/>
-        </w:numPr>
-        <w:rPr>
-          <w:rFonts w:ascii="Cambria Math" w:hAnsi="Cambria Math"/>
-        </w:rPr>
-      </w:pPr>
-      <w:r>
-        <w:rPr>
-          <w:rFonts w:ascii="Cambria Math" w:hAnsi="Cambria Math"/>
-        </w:rPr>
-        <w:t>Response time</w:t>
-      </w:r>
-    </w:p>
-    <w:p>
-      <w:pPr>
-        <w:pStyle w:val="ListParagraph"/>
-        <w:numPr>
-          <w:ilvl w:val="1"/>
-          <w:numId w:val="6"/>
-        </w:numPr>
-        <w:rPr>
-          <w:rFonts w:ascii="Cambria Math" w:hAnsi="Cambria Math"/>
-        </w:rPr>
-      </w:pPr>
-      <w:r>
-        <w:rPr>
-          <w:rFonts w:ascii="Cambria Math" w:hAnsi="Cambria Math"/>
-        </w:rPr>
-        <w:t>The time it takes a job to initially start processing after arriving in the waiting queue.</w:t>
-      </w:r>
-    </w:p>
-    <w:p>
-      <w:pPr>
-        <w:pStyle w:val="ListParagraph"/>
-        <w:ind w:left="2160"/>
-        <w:rPr>
-          <w:rFonts w:ascii="Cambria Math" w:hAnsi="Cambria Math"/>
-        </w:rPr>
-      </w:pPr>
-    </w:p>
-    <w:p>
-      <w:pPr>
-        <w:pStyle w:val="ListParagraph"/>
-        <w:numPr>
-          <w:ilvl w:val="0"/>
-          <w:numId w:val="6"/>
-        </w:numPr>
-        <w:rPr>
-          <w:rFonts w:ascii="Cambria Math" w:hAnsi="Cambria Math"/>
-        </w:rPr>
-      </w:pPr>
-      <w:r>
-        <w:rPr>
-          <w:rFonts w:ascii="Cambria Math" w:hAnsi="Cambria Math"/>
-        </w:rPr>
-        <w:t>Context Switch</w:t>
-      </w:r>
-    </w:p>
-    <w:p>
-      <w:pPr>
-        <w:pStyle w:val="ListParagraph"/>
-        <w:numPr>
-          <w:ilvl w:val="1"/>
-          <w:numId w:val="6"/>
-        </w:numPr>
-        <w:rPr>
-          <w:rFonts w:ascii="Cambria Math" w:hAnsi="Cambria Math"/>
-        </w:rPr>
-      </w:pPr>
-      <w:r>
-        <w:rPr>
-          <w:rFonts w:ascii="Cambria Math" w:hAnsi="Cambria Math"/>
-        </w:rPr>
-        <w:t xml:space="preserve">Occurs when a </w:t>
-      </w:r>
-      <w:bookmarkStart w:id="0" w:name="_GoBack"/>
-      <w:bookmarkEnd w:id="0"/>
-      <w:r>
-        <w:rPr>
-          <w:rFonts w:ascii="Cambria Math" w:hAnsi="Cambria Math"/>
-        </w:rPr>
-        <w:t>Job is loaded into the processor. (A new job begins processing)</w:t>
-      </w:r>
-    </w:p>
-    <w:p>
-      <w:pPr>
-        <w:rPr>
-          <w:rFonts w:ascii="Cambria Math" w:hAnsi="Cambria Math"/>
-          <w:b/>
-        </w:rPr>
-      </w:pPr>
-      <w:r>
-        <w:rPr>
-          <w:rFonts w:ascii="Cambria Math" w:hAnsi="Cambria Math"/>
-          <w:b/>
-        </w:rPr>
-        <w:t xml:space="preserve">Results: </w:t>
-      </w:r>
-    </w:p>
-    <w:p>
-      <w:pPr>
-        <w:rPr>
-          <w:rFonts w:ascii="Cambria Math" w:hAnsi="Cambria Math"/>
-        </w:rPr>
-      </w:pPr>
-      <w:r>
-        <w:rPr>
-          <w:rFonts w:ascii="Cambria Math" w:hAnsi="Cambria Math"/>
-        </w:rPr>
         <w:t>The following output after running the application for 1000 trials is displayed in the following table</w:t>
       </w:r>
       <w:r>
@@ -2421,6 +2249,7 @@
     </w:p>
     <w:p>
       <w:pPr>
+        <w:pStyle w:val="NoSpacing"/>
         <w:rPr>
           <w:rFonts w:ascii="Cambria Math" w:hAnsi="Cambria Math"/>
         </w:rPr>
@@ -2434,16 +2263,44 @@
     </w:p>
     <w:p>
       <w:pPr>
+        <w:pStyle w:val="NoSpacing"/>
         <w:rPr>
           <w:rFonts w:ascii="Cambria Math" w:hAnsi="Cambria Math"/>
           <w:b/>
         </w:rPr>
       </w:pPr>
-      <w:r>
+    </w:p>
+    <w:p>
+      <w:pPr>
+        <w:pStyle w:val="NoSpacing"/>
         <w:rPr>
           <w:rFonts w:ascii="Cambria Math" w:hAnsi="Cambria Math"/>
           <w:b/>
         </w:rPr>
+      </w:pPr>
+    </w:p>
+    <w:p>
+      <w:pPr>
+        <w:pStyle w:val="NoSpacing"/>
+        <w:rPr>
+          <w:rFonts w:ascii="Cambria Math" w:hAnsi="Cambria Math"/>
+          <w:b/>
+        </w:rPr>
+      </w:pPr>
+    </w:p>
+    <w:p>
+      <w:pPr>
+        <w:pStyle w:val="NoSpacing"/>
+        <w:rPr>
+          <w:rFonts w:ascii="Cambria Math" w:hAnsi="Cambria Math"/>
+          <w:b/>
+        </w:rPr>
+      </w:pPr>
+      <w:r>
+        <w:rPr>
+          <w:rFonts w:ascii="Cambria Math" w:hAnsi="Cambria Math"/>
+          <w:b/>
+        </w:rPr>
         <w:t>Analysis:</w:t>
       </w:r>
       <w:r>
@@ -2456,6 +2313,16 @@
     </w:p>
     <w:p>
       <w:pPr>
+        <w:pStyle w:val="NoSpacing"/>
+        <w:rPr>
+          <w:rFonts w:ascii="Cambria Math" w:hAnsi="Cambria Math"/>
+          <w:b/>
+        </w:rPr>
+      </w:pPr>
+    </w:p>
+    <w:p>
+      <w:pPr>
+        <w:pStyle w:val="NoSpacing"/>
         <w:rPr>
           <w:rFonts w:ascii="Cambria Math" w:hAnsi="Cambria Math"/>
           <w:u w:val="single"/>
@@ -2471,8 +2338,35 @@
     </w:p>
     <w:p>
       <w:pPr>
-        <w:rPr>
-          <w:rFonts w:ascii="Cambria Math" w:hAnsi="Cambria Math"/>
+        <w:pStyle w:val="NoSpacing"/>
+        <w:ind w:firstLine="720"/>
+        <w:rPr>
+          <w:rFonts w:ascii="Cambria Math" w:hAnsi="Cambria Math"/>
+          <w:b/>
+        </w:rPr>
+      </w:pPr>
+      <w:r>
+        <w:rPr>
+          <w:rFonts w:ascii="Cambria Math" w:hAnsi="Cambria Math"/>
+          <w:b/>
+        </w:rPr>
+        <w:t>FC</w:t>
+      </w:r>
+      <w:r>
+        <w:rPr>
+          <w:rFonts w:ascii="Cambria Math" w:hAnsi="Cambria Math"/>
+          <w:b/>
+        </w:rPr>
+        <w:t>FS and SJF</w:t>
+      </w:r>
+    </w:p>
+    <w:p>
+      <w:pPr>
+        <w:pStyle w:val="NoSpacing"/>
+        <w:ind w:left="720"/>
+        <w:rPr>
+          <w:rFonts w:ascii="Cambria Math" w:hAnsi="Cambria Math"/>
+          <w:sz w:val="24"/>
         </w:rPr>
       </w:pPr>
       <w:r>
@@ -2480,47 +2374,499 @@
           <w:rFonts w:ascii="Cambria Math" w:hAnsi="Cambria Math"/>
         </w:rPr>
         <w:tab/>
-        <w:t xml:space="preserve">The first thing that is evident when observing the first Job set is that both the First Come First Serve algorithm and the Shortest Job First algorithm share the exact same output. </w:t>
-      </w:r>
-      <w:r>
-        <w:rPr>
-          <w:rFonts w:ascii="Cambria Math" w:hAnsi="Cambria Math"/>
-        </w:rPr>
-        <w:t xml:space="preserve">They both </w:t>
-      </w:r>
-      <w:r>
-        <w:rPr>
-          <w:rFonts w:ascii="Cambria Math" w:hAnsi="Cambria Math"/>
+        <w:t xml:space="preserve">The first thing that is evident when observing the first Job set is that both the First Come </w:t>
+      </w:r>
+      <w:r>
+        <w:rPr>
+          <w:rFonts w:ascii="Cambria Math" w:hAnsi="Cambria Math"/>
+          <w:sz w:val="24"/>
+        </w:rPr>
+        <w:t xml:space="preserve">First Serve algorithm and the Shortest Job First algorithm share the exact same output. </w:t>
+      </w:r>
+      <w:r>
+        <w:rPr>
+          <w:rFonts w:ascii="Cambria Math" w:hAnsi="Cambria Math"/>
+          <w:sz w:val="24"/>
+        </w:rPr>
+        <w:t xml:space="preserve">They both have the exact same number context switches as there are Jobs in the set. This is expected, both algorithms run </w:t>
+      </w:r>
+      <w:r>
+        <w:rPr>
+          <w:rFonts w:ascii="Cambria Math" w:hAnsi="Cambria Math"/>
+          <w:sz w:val="24"/>
+        </w:rPr>
+        <w:t>each</w:t>
+      </w:r>
+      <w:r>
+        <w:rPr>
+          <w:rFonts w:ascii="Cambria Math" w:hAnsi="Cambria Math"/>
+          <w:sz w:val="24"/>
+        </w:rPr>
+        <w:t xml:space="preserve"> Job to completion once processing has begun (i.e. No context switching besides initially loading each Job).</w:t>
+      </w:r>
+      <w:r>
+        <w:rPr>
+          <w:rFonts w:ascii="Cambria Math" w:hAnsi="Cambria Math"/>
+          <w:sz w:val="24"/>
+        </w:rPr>
+        <w:t xml:space="preserve"> </w:t>
+      </w:r>
+    </w:p>
+    <w:p>
+      <w:pPr>
+        <w:pStyle w:val="NoSpacing"/>
+        <w:rPr>
+          <w:rFonts w:ascii="Cambria Math" w:hAnsi="Cambria Math"/>
+          <w:sz w:val="24"/>
+        </w:rPr>
+      </w:pPr>
+    </w:p>
+    <w:p>
+      <w:pPr>
+        <w:pStyle w:val="NoSpacing"/>
+        <w:ind w:firstLine="720"/>
+        <w:rPr>
+          <w:rFonts w:ascii="Cambria Math" w:hAnsi="Cambria Math"/>
+          <w:b/>
+          <w:sz w:val="24"/>
+        </w:rPr>
+      </w:pPr>
+      <w:r>
+        <w:rPr>
+          <w:rFonts w:ascii="Cambria Math" w:hAnsi="Cambria Math"/>
+          <w:b/>
+          <w:sz w:val="24"/>
+        </w:rPr>
+        <w:t>SJFP</w:t>
+      </w:r>
+    </w:p>
+    <w:p>
+      <w:pPr>
+        <w:pStyle w:val="NoSpacing"/>
+        <w:ind w:left="720" w:firstLine="720"/>
+        <w:rPr>
+          <w:rFonts w:ascii="Cambria Math" w:hAnsi="Cambria Math"/>
+          <w:sz w:val="24"/>
+        </w:rPr>
+      </w:pPr>
+      <w:r>
+        <w:rPr>
+          <w:rFonts w:ascii="Cambria Math" w:hAnsi="Cambria Math"/>
+          <w:sz w:val="24"/>
+        </w:rPr>
+        <w:t xml:space="preserve">In the shortest job first with pre-emption we had two cases with the context switch. </w:t>
+      </w:r>
+    </w:p>
+    <w:p>
+      <w:pPr>
+        <w:pStyle w:val="NoSpacing"/>
+        <w:numPr>
+          <w:ilvl w:val="0"/>
+          <w:numId w:val="9"/>
+        </w:numPr>
+        <w:rPr>
+          <w:rFonts w:ascii="Cambria Math" w:hAnsi="Cambria Math"/>
+          <w:sz w:val="24"/>
+        </w:rPr>
+      </w:pPr>
+      <w:r>
+        <w:rPr>
+          <w:rFonts w:ascii="Cambria Math" w:hAnsi="Cambria Math"/>
+          <w:sz w:val="24"/>
+        </w:rPr>
+        <w:t xml:space="preserve">When there </w:t>
+      </w:r>
+      <w:proofErr w:type="gramStart"/>
+      <w:r>
+        <w:rPr>
+          <w:rFonts w:ascii="Cambria Math" w:hAnsi="Cambria Math"/>
+          <w:sz w:val="24"/>
+        </w:rPr>
+        <w:t>is</w:t>
+      </w:r>
+      <w:proofErr w:type="gramEnd"/>
+      <w:r>
+        <w:rPr>
+          <w:rFonts w:ascii="Cambria Math" w:hAnsi="Cambria Math"/>
+          <w:sz w:val="24"/>
+        </w:rPr>
+        <w:t xml:space="preserve"> more </w:t>
+      </w:r>
+      <w:r>
+        <w:rPr>
+          <w:rFonts w:ascii="Cambria Math" w:hAnsi="Cambria Math"/>
+          <w:sz w:val="24"/>
+        </w:rPr>
+        <w:t>context switch</w:t>
+      </w:r>
+      <w:r>
+        <w:rPr>
+          <w:rFonts w:ascii="Cambria Math" w:hAnsi="Cambria Math"/>
+          <w:sz w:val="24"/>
+        </w:rPr>
+        <w:t>es</w:t>
+      </w:r>
+      <w:r>
+        <w:rPr>
+          <w:rFonts w:ascii="Cambria Math" w:hAnsi="Cambria Math"/>
+          <w:sz w:val="24"/>
+        </w:rPr>
+        <w:t xml:space="preserve"> than there are jobs.</w:t>
+      </w:r>
+    </w:p>
+    <w:p>
+      <w:pPr>
+        <w:pStyle w:val="NoSpacing"/>
+        <w:numPr>
+          <w:ilvl w:val="0"/>
+          <w:numId w:val="9"/>
+        </w:numPr>
+        <w:rPr>
+          <w:rFonts w:ascii="Cambria Math" w:hAnsi="Cambria Math"/>
+          <w:sz w:val="24"/>
+        </w:rPr>
+      </w:pPr>
+      <w:r>
+        <w:rPr>
+          <w:rFonts w:ascii="Cambria Math" w:hAnsi="Cambria Math"/>
+          <w:sz w:val="24"/>
+        </w:rPr>
+        <w:t xml:space="preserve">When </w:t>
+      </w:r>
+      <w:r>
+        <w:rPr>
+          <w:rFonts w:ascii="Cambria Math" w:hAnsi="Cambria Math"/>
+          <w:sz w:val="24"/>
+        </w:rPr>
+        <w:t>the number of context switches is the same as the number of jobs.</w:t>
+      </w:r>
+    </w:p>
+    <w:p>
+      <w:pPr>
+        <w:pStyle w:val="NoSpacing"/>
+        <w:ind w:left="1080"/>
+        <w:rPr>
+          <w:rFonts w:ascii="Cambria Math" w:hAnsi="Cambria Math"/>
+          <w:sz w:val="24"/>
+        </w:rPr>
+      </w:pPr>
+    </w:p>
+    <w:p>
+      <w:pPr>
+        <w:pStyle w:val="NoSpacing"/>
+        <w:ind w:left="720"/>
+        <w:rPr>
+          <w:rFonts w:ascii="Cambria Math" w:hAnsi="Cambria Math"/>
+          <w:sz w:val="24"/>
+        </w:rPr>
+      </w:pPr>
+      <w:r>
+        <w:rPr>
+          <w:rFonts w:ascii="Cambria Math" w:hAnsi="Cambria Math"/>
+          <w:sz w:val="24"/>
+        </w:rPr>
+        <w:t xml:space="preserve">The second case seemed to occur more often and the cause of that is the distribution on the arrival time of each job is to far </w:t>
+      </w:r>
+      <w:r>
+        <w:rPr>
+          <w:rFonts w:ascii="Cambria Math" w:hAnsi="Cambria Math"/>
+          <w:sz w:val="24"/>
+        </w:rPr>
+        <w:t>apart,</w:t>
+      </w:r>
+      <w:r>
+        <w:rPr>
+          <w:rFonts w:ascii="Cambria Math" w:hAnsi="Cambria Math"/>
+          <w:sz w:val="24"/>
+        </w:rPr>
+        <w:t xml:space="preserve"> so we rarely have any context switch</w:t>
+      </w:r>
+      <w:r>
+        <w:rPr>
+          <w:rFonts w:ascii="Cambria Math" w:hAnsi="Cambria Math"/>
+          <w:sz w:val="24"/>
+        </w:rPr>
+        <w:t>es</w:t>
+      </w:r>
+      <w:r>
+        <w:rPr>
+          <w:rFonts w:ascii="Cambria Math" w:hAnsi="Cambria Math"/>
+          <w:sz w:val="24"/>
+        </w:rPr>
+        <w:t>.</w:t>
+      </w:r>
+    </w:p>
+    <w:p>
+      <w:pPr>
+        <w:pStyle w:val="NoSpacing"/>
+        <w:ind w:left="720"/>
+        <w:rPr>
+          <w:rFonts w:ascii="Cambria Math" w:hAnsi="Cambria Math"/>
+          <w:sz w:val="24"/>
+        </w:rPr>
+      </w:pPr>
+      <w:r>
+        <w:rPr>
+          <w:rFonts w:ascii="Cambria Math" w:hAnsi="Cambria Math"/>
+          <w:sz w:val="24"/>
         </w:rPr>
         <w:lastRenderedPageBreak/>
-        <w:t xml:space="preserve">have the exact same number context switches as there are Jobs in the set. This is expected, both algorithms run </w:t>
+        <w:t xml:space="preserve">In the rare case that the distribution allows two jobs to be in the ready queue at the same time, the newest job would have to have a smaller job length than the job that was already running. This is unlikely to happened, not only because of the jobs being created under the same condition because the job that ran first has already had its time </w:t>
+      </w:r>
+      <w:r>
+        <w:rPr>
+          <w:rFonts w:ascii="Cambria Math" w:hAnsi="Cambria Math"/>
+          <w:sz w:val="24"/>
+        </w:rPr>
+        <w:t>decreased due previous execution.</w:t>
+      </w:r>
+    </w:p>
+    <w:p>
+      <w:pPr>
+        <w:pStyle w:val="NoSpacing"/>
+        <w:rPr>
+          <w:rFonts w:ascii="Cambria Math" w:hAnsi="Cambria Math"/>
+          <w:sz w:val="24"/>
+        </w:rPr>
+      </w:pPr>
+    </w:p>
+    <w:p>
+      <w:pPr>
+        <w:pStyle w:val="NoSpacing"/>
+        <w:ind w:left="720"/>
+        <w:rPr>
+          <w:rFonts w:ascii="Cambria Math" w:hAnsi="Cambria Math"/>
+          <w:sz w:val="24"/>
+        </w:rPr>
+      </w:pPr>
+      <w:r>
+        <w:rPr>
+          <w:rFonts w:ascii="Cambria Math" w:hAnsi="Cambria Math"/>
+          <w:sz w:val="24"/>
+        </w:rPr>
+        <w:t xml:space="preserve">Regarding the turnaround time and response time we can see that is really </w:t>
       </w:r>
       <w:proofErr w:type="gramStart"/>
       <w:r>
         <w:rPr>
           <w:rFonts w:ascii="Cambria Math" w:hAnsi="Cambria Math"/>
-        </w:rPr>
-        <w:t>each and every</w:t>
+          <w:sz w:val="24"/>
+        </w:rPr>
+        <w:t>similar to</w:t>
       </w:r>
       <w:proofErr w:type="gramEnd"/>
       <w:r>
         <w:rPr>
           <w:rFonts w:ascii="Cambria Math" w:hAnsi="Cambria Math"/>
-        </w:rPr>
-        <w:t xml:space="preserve"> Job to completion once processing has begun (i.e. No context switching besides initially loading each Job).</w:t>
-      </w:r>
-    </w:p>
-    <w:p>
-      <w:pPr>
+          <w:sz w:val="24"/>
+        </w:rPr>
+        <w:t xml:space="preserve"> FCFS</w:t>
+      </w:r>
+      <w:r>
+        <w:rPr>
+          <w:rFonts w:ascii="Cambria Math" w:hAnsi="Cambria Math"/>
+          <w:sz w:val="24"/>
+        </w:rPr>
+        <w:t xml:space="preserve"> and</w:t>
+      </w:r>
+      <w:r>
+        <w:rPr>
+          <w:rFonts w:ascii="Cambria Math" w:hAnsi="Cambria Math"/>
+          <w:sz w:val="24"/>
+        </w:rPr>
+        <w:t xml:space="preserve"> SJF because of the context switching </w:t>
+      </w:r>
+      <w:r>
+        <w:rPr>
+          <w:rFonts w:ascii="Cambria Math" w:hAnsi="Cambria Math"/>
+          <w:sz w:val="24"/>
+        </w:rPr>
+        <w:t xml:space="preserve">are similar </w:t>
+      </w:r>
+      <w:r>
+        <w:rPr>
+          <w:rFonts w:ascii="Cambria Math" w:hAnsi="Cambria Math"/>
+          <w:sz w:val="24"/>
+        </w:rPr>
+        <w:t>and the jobs almost run SJF</w:t>
+      </w:r>
+      <w:r>
+        <w:rPr>
+          <w:rFonts w:ascii="Cambria Math" w:hAnsi="Cambria Math"/>
+          <w:sz w:val="24"/>
+        </w:rPr>
+        <w:t xml:space="preserve"> manner</w:t>
+      </w:r>
+      <w:r>
+        <w:rPr>
+          <w:rFonts w:ascii="Cambria Math" w:hAnsi="Cambria Math"/>
+          <w:sz w:val="24"/>
+        </w:rPr>
+        <w:t>.</w:t>
+      </w:r>
+    </w:p>
+    <w:p>
+      <w:pPr>
+        <w:pStyle w:val="NoSpacing"/>
+        <w:ind w:left="720"/>
+        <w:rPr>
+          <w:rFonts w:ascii="Cambria Math" w:hAnsi="Cambria Math"/>
+          <w:sz w:val="24"/>
+        </w:rPr>
+      </w:pPr>
+    </w:p>
+    <w:p>
+      <w:pPr>
+        <w:pStyle w:val="NoSpacing"/>
+        <w:ind w:left="720"/>
+        <w:rPr>
+          <w:rFonts w:ascii="Cambria Math" w:hAnsi="Cambria Math"/>
+          <w:sz w:val="24"/>
+        </w:rPr>
+      </w:pPr>
+      <w:r>
         <w:rPr>
           <w:rFonts w:ascii="Cambria Math" w:hAnsi="Cambria Math"/>
           <w:b/>
-        </w:rPr>
-      </w:pPr>
-      <w:r>
+          <w:sz w:val="24"/>
+        </w:rPr>
+        <w:t>Round Robin (RR)</w:t>
+      </w:r>
+    </w:p>
+    <w:p>
+      <w:pPr>
+        <w:pStyle w:val="NoSpacing"/>
+        <w:ind w:left="720"/>
+        <w:rPr>
+          <w:rFonts w:ascii="Cambria Math" w:hAnsi="Cambria Math"/>
+          <w:sz w:val="24"/>
+        </w:rPr>
+      </w:pPr>
+      <w:r>
+        <w:rPr>
+          <w:rFonts w:ascii="Cambria Math" w:hAnsi="Cambria Math"/>
+          <w:sz w:val="24"/>
+        </w:rPr>
+        <w:tab/>
+        <w:t>Round robin turnaround time in both cases with different quantum time we can see that its slightly higher than the previous algorithms. Its response time is reduced almost in half compared with the previous three algorithms.</w:t>
+      </w:r>
+    </w:p>
+    <w:p>
+      <w:pPr>
+        <w:pStyle w:val="NoSpacing"/>
+        <w:ind w:left="720"/>
+        <w:rPr>
+          <w:rFonts w:ascii="Cambria Math" w:hAnsi="Cambria Math"/>
+          <w:sz w:val="24"/>
+        </w:rPr>
+      </w:pPr>
+      <w:r>
+        <w:rPr>
+          <w:rFonts w:ascii="Cambria Math" w:hAnsi="Cambria Math"/>
+          <w:sz w:val="24"/>
+        </w:rPr>
+        <w:t xml:space="preserve">The Round Robin with a smaller quantum time has a slightly better response time than the Round Robin with a bigger quantum time. </w:t>
+      </w:r>
+    </w:p>
+    <w:p>
+      <w:pPr>
+        <w:pStyle w:val="NoSpacing"/>
+        <w:rPr>
+          <w:rFonts w:ascii="Cambria Math" w:hAnsi="Cambria Math"/>
+          <w:sz w:val="24"/>
+        </w:rPr>
+      </w:pPr>
+    </w:p>
+    <w:p>
+      <w:pPr>
+        <w:pStyle w:val="NoSpacing"/>
+        <w:rPr>
+          <w:rFonts w:ascii="Cambria Math" w:hAnsi="Cambria Math"/>
+          <w:sz w:val="24"/>
+        </w:rPr>
+      </w:pPr>
+      <w:r>
+        <w:rPr>
+          <w:rFonts w:ascii="Cambria Math" w:hAnsi="Cambria Math"/>
+          <w:sz w:val="24"/>
+        </w:rPr>
+        <w:t>Job Set #2</w:t>
+      </w:r>
+    </w:p>
+    <w:p>
+      <w:pPr>
+        <w:pStyle w:val="NoSpacing"/>
         <w:rPr>
           <w:rFonts w:ascii="Cambria Math" w:hAnsi="Cambria Math"/>
           <w:b/>
+          <w:sz w:val="24"/>
+        </w:rPr>
+      </w:pPr>
+      <w:r>
+        <w:rPr>
+          <w:rFonts w:ascii="Cambria Math" w:hAnsi="Cambria Math"/>
+          <w:sz w:val="24"/>
+        </w:rPr>
+        <w:tab/>
+      </w:r>
+      <w:r>
+        <w:rPr>
+          <w:rFonts w:ascii="Cambria Math" w:hAnsi="Cambria Math"/>
+          <w:b/>
+          <w:sz w:val="24"/>
+        </w:rPr>
+        <w:t>FCFS and SJF</w:t>
+      </w:r>
+    </w:p>
+    <w:p>
+      <w:pPr>
+        <w:pStyle w:val="NoSpacing"/>
+        <w:ind w:left="720" w:firstLine="720"/>
+        <w:rPr>
+          <w:rFonts w:ascii="Cambria Math" w:hAnsi="Cambria Math"/>
+          <w:sz w:val="24"/>
+        </w:rPr>
+      </w:pPr>
+      <w:proofErr w:type="gramStart"/>
+      <w:r>
+        <w:rPr>
+          <w:rFonts w:ascii="Cambria Math" w:hAnsi="Cambria Math"/>
+          <w:sz w:val="24"/>
+        </w:rPr>
+        <w:t>Similar to</w:t>
+      </w:r>
+      <w:proofErr w:type="gramEnd"/>
+      <w:r>
+        <w:rPr>
+          <w:rFonts w:ascii="Cambria Math" w:hAnsi="Cambria Math"/>
+          <w:sz w:val="24"/>
+        </w:rPr>
+        <w:t xml:space="preserve"> the results seen in the job set #1, </w:t>
+      </w:r>
+      <w:r>
+        <w:rPr>
+          <w:rFonts w:ascii="Cambria Math" w:hAnsi="Cambria Math"/>
+          <w:sz w:val="24"/>
+        </w:rPr>
+        <w:t>we can observe that the output for these two algorithms are nearly identical. The difference between the Job set #2 and #1 is that the SJF has a slightly better response time and turnaround time than FCFS. This is due to the nature of job set #2 having a greater probability of having small jobs than large jobs. The reason of the results being better is that the jobs have a smaller chance to get stuck behind a large job.</w:t>
+      </w:r>
+      <w:bookmarkStart w:id="0" w:name="_GoBack"/>
+      <w:bookmarkEnd w:id="0"/>
+    </w:p>
+    <w:p>
+      <w:pPr>
+        <w:pStyle w:val="NoSpacing"/>
+        <w:rPr>
+          <w:rFonts w:ascii="Cambria Math" w:hAnsi="Cambria Math"/>
+          <w:b/>
+          <w:sz w:val="24"/>
+        </w:rPr>
+      </w:pPr>
+      <w:r>
+        <w:rPr>
+          <w:rFonts w:ascii="Cambria Math" w:hAnsi="Cambria Math"/>
+          <w:b/>
+          <w:sz w:val="24"/>
         </w:rPr>
         <w:t>Conclusion:</w:t>
       </w:r>
@@ -2528,20 +2874,33 @@
         <w:rPr>
           <w:rFonts w:ascii="Cambria Math" w:hAnsi="Cambria Math"/>
           <w:b/>
+          <w:sz w:val="24"/>
         </w:rPr>
         <w:t xml:space="preserve"> </w:t>
       </w:r>
     </w:p>
     <w:p>
       <w:pPr>
+        <w:pStyle w:val="NoSpacing"/>
         <w:rPr>
           <w:rFonts w:ascii="Cambria Math" w:hAnsi="Cambria Math"/>
           <w:b/>
-        </w:rPr>
-      </w:pPr>
-    </w:p>
-    <w:p>
-      <w:pPr>
+          <w:sz w:val="24"/>
+        </w:rPr>
+      </w:pPr>
+    </w:p>
+    <w:p>
+      <w:pPr>
+        <w:pStyle w:val="NoSpacing"/>
+        <w:rPr>
+          <w:rFonts w:ascii="Cambria Math" w:hAnsi="Cambria Math"/>
+          <w:b/>
+        </w:rPr>
+      </w:pPr>
+    </w:p>
+    <w:p>
+      <w:pPr>
+        <w:pStyle w:val="NoSpacing"/>
         <w:rPr>
           <w:rFonts w:ascii="Cambria Math" w:hAnsi="Cambria Math"/>
         </w:rPr>
@@ -2817,21 +3176,7 @@
       <w:rPr>
         <w:rFonts w:ascii="Cambria Math" w:hAnsi="Cambria Math"/>
       </w:rPr>
-      <w:t xml:space="preserve"> </w:t>
-    </w:r>
-    <w:proofErr w:type="spellStart"/>
-    <w:r>
-      <w:rPr>
-        <w:rFonts w:ascii="Cambria Math" w:hAnsi="Cambria Math"/>
-      </w:rPr>
-      <w:t>Hakanaj</w:t>
-    </w:r>
-    <w:proofErr w:type="spellEnd"/>
-    <w:r>
-      <w:rPr>
-        <w:rFonts w:ascii="Cambria Math" w:hAnsi="Cambria Math"/>
-      </w:rPr>
-      <w:t xml:space="preserve"> 0593730</w:t>
+      <w:t xml:space="preserve"> Hakanaj 0593730</w:t>
     </w:r>
   </w:p>
 </w:hdr>
@@ -2953,6 +3298,95 @@
     </w:lvl>
   </w:abstractNum>
   <w:abstractNum w:abstractNumId="1" w15:restartNumberingAfterBreak="0">
+    <w:nsid w:val="10FB136B"/>
+    <w:multiLevelType w:val="hybridMultilevel"/>
+    <w:tmpl w:val="AE7A0298"/>
+    <w:lvl w:ilvl="0" w:tplc="57D61908">
+      <w:start w:val="1"/>
+      <w:numFmt w:val="decimal"/>
+      <w:lvlText w:val="%1."/>
+      <w:lvlJc w:val="left"/>
+      <w:pPr>
+        <w:ind w:left="1080" w:hanging="360"/>
+      </w:pPr>
+      <w:rPr>
+        <w:rFonts w:hint="default"/>
+      </w:rPr>
+    </w:lvl>
+    <w:lvl w:ilvl="1" w:tplc="10090019" w:tentative="1">
+      <w:start w:val="1"/>
+      <w:numFmt w:val="lowerLetter"/>
+      <w:lvlText w:val="%2."/>
+      <w:lvlJc w:val="left"/>
+      <w:pPr>
+        <w:ind w:left="1800" w:hanging="360"/>
+      </w:pPr>
+    </w:lvl>
+    <w:lvl w:ilvl="2" w:tplc="1009001B" w:tentative="1">
+      <w:start w:val="1"/>
+      <w:numFmt w:val="lowerRoman"/>
+      <w:lvlText w:val="%3."/>
+      <w:lvlJc w:val="right"/>
+      <w:pPr>
+        <w:ind w:left="2520" w:hanging="180"/>
+      </w:pPr>
+    </w:lvl>
+    <w:lvl w:ilvl="3" w:tplc="1009000F" w:tentative="1">
+      <w:start w:val="1"/>
+      <w:numFmt w:val="decimal"/>
+      <w:lvlText w:val="%4."/>
+      <w:lvlJc w:val="left"/>
+      <w:pPr>
+        <w:ind w:left="3240" w:hanging="360"/>
+      </w:pPr>
+    </w:lvl>
+    <w:lvl w:ilvl="4" w:tplc="10090019" w:tentative="1">
+      <w:start w:val="1"/>
+      <w:numFmt w:val="lowerLetter"/>
+      <w:lvlText w:val="%5."/>
+      <w:lvlJc w:val="left"/>
+      <w:pPr>
+        <w:ind w:left="3960" w:hanging="360"/>
+      </w:pPr>
+    </w:lvl>
+    <w:lvl w:ilvl="5" w:tplc="1009001B" w:tentative="1">
+      <w:start w:val="1"/>
+      <w:numFmt w:val="lowerRoman"/>
+      <w:lvlText w:val="%6."/>
+      <w:lvlJc w:val="right"/>
+      <w:pPr>
+        <w:ind w:left="4680" w:hanging="180"/>
+      </w:pPr>
+    </w:lvl>
+    <w:lvl w:ilvl="6" w:tplc="1009000F" w:tentative="1">
+      <w:start w:val="1"/>
+      <w:numFmt w:val="decimal"/>
+      <w:lvlText w:val="%7."/>
+      <w:lvlJc w:val="left"/>
+      <w:pPr>
+        <w:ind w:left="5400" w:hanging="360"/>
+      </w:pPr>
+    </w:lvl>
+    <w:lvl w:ilvl="7" w:tplc="10090019" w:tentative="1">
+      <w:start w:val="1"/>
+      <w:numFmt w:val="lowerLetter"/>
+      <w:lvlText w:val="%8."/>
+      <w:lvlJc w:val="left"/>
+      <w:pPr>
+        <w:ind w:left="6120" w:hanging="360"/>
+      </w:pPr>
+    </w:lvl>
+    <w:lvl w:ilvl="8" w:tplc="1009001B" w:tentative="1">
+      <w:start w:val="1"/>
+      <w:numFmt w:val="lowerRoman"/>
+      <w:lvlText w:val="%9."/>
+      <w:lvlJc w:val="right"/>
+      <w:pPr>
+        <w:ind w:left="6840" w:hanging="180"/>
+      </w:pPr>
+    </w:lvl>
+  </w:abstractNum>
+  <w:abstractNum w:abstractNumId="2" w15:restartNumberingAfterBreak="0">
     <w:nsid w:val="1C0515E9"/>
     <w:multiLevelType w:val="hybridMultilevel"/>
     <w:tmpl w:val="752C762E"/>
@@ -3065,7 +3499,7 @@
       </w:rPr>
     </w:lvl>
   </w:abstractNum>
-  <w:abstractNum w:abstractNumId="2" w15:restartNumberingAfterBreak="0">
+  <w:abstractNum w:abstractNumId="3" w15:restartNumberingAfterBreak="0">
     <w:nsid w:val="20412398"/>
     <w:multiLevelType w:val="hybridMultilevel"/>
     <w:tmpl w:val="936888D2"/>
@@ -3178,7 +3612,120 @@
       </w:rPr>
     </w:lvl>
   </w:abstractNum>
-  <w:abstractNum w:abstractNumId="3" w15:restartNumberingAfterBreak="0">
+  <w:abstractNum w:abstractNumId="4" w15:restartNumberingAfterBreak="0">
+    <w:nsid w:val="2CCD78CE"/>
+    <w:multiLevelType w:val="hybridMultilevel"/>
+    <w:tmpl w:val="BAF2583E"/>
+    <w:lvl w:ilvl="0" w:tplc="A7D084D8">
+      <w:start w:val="1"/>
+      <w:numFmt w:val="bullet"/>
+      <w:lvlText w:val=""/>
+      <w:lvlJc w:val="left"/>
+      <w:pPr>
+        <w:ind w:left="720" w:hanging="360"/>
+      </w:pPr>
+      <w:rPr>
+        <w:rFonts w:ascii="Wingdings" w:eastAsiaTheme="minorEastAsia" w:hAnsi="Wingdings" w:cstheme="minorBidi" w:hint="default"/>
+      </w:rPr>
+    </w:lvl>
+    <w:lvl w:ilvl="1" w:tplc="10090003">
+      <w:start w:val="1"/>
+      <w:numFmt w:val="bullet"/>
+      <w:lvlText w:val="o"/>
+      <w:lvlJc w:val="left"/>
+      <w:pPr>
+        <w:ind w:left="1440" w:hanging="360"/>
+      </w:pPr>
+      <w:rPr>
+        <w:rFonts w:ascii="Courier New" w:hAnsi="Courier New" w:cs="Courier New" w:hint="default"/>
+      </w:rPr>
+    </w:lvl>
+    <w:lvl w:ilvl="2" w:tplc="10090005" w:tentative="1">
+      <w:start w:val="1"/>
+      <w:numFmt w:val="bullet"/>
+      <w:lvlText w:val=""/>
+      <w:lvlJc w:val="left"/>
+      <w:pPr>
+        <w:ind w:left="2160" w:hanging="360"/>
+      </w:pPr>
+      <w:rPr>
+        <w:rFonts w:ascii="Wingdings" w:hAnsi="Wingdings" w:hint="default"/>
+      </w:rPr>
+    </w:lvl>
+    <w:lvl w:ilvl="3" w:tplc="10090001" w:tentative="1">
+      <w:start w:val="1"/>
+      <w:numFmt w:val="bullet"/>
+      <w:lvlText w:val=""/>
+      <w:lvlJc w:val="left"/>
+      <w:pPr>
+        <w:ind w:left="2880" w:hanging="360"/>
+      </w:pPr>
+      <w:rPr>
+        <w:rFonts w:ascii="Symbol" w:hAnsi="Symbol" w:hint="default"/>
+      </w:rPr>
+    </w:lvl>
+    <w:lvl w:ilvl="4" w:tplc="10090003" w:tentative="1">
+      <w:start w:val="1"/>
+      <w:numFmt w:val="bullet"/>
+      <w:lvlText w:val="o"/>
+      <w:lvlJc w:val="left"/>
+      <w:pPr>
+        <w:ind w:left="3600" w:hanging="360"/>
+      </w:pPr>
+      <w:rPr>
+        <w:rFonts w:ascii="Courier New" w:hAnsi="Courier New" w:cs="Courier New" w:hint="default"/>
+      </w:rPr>
+    </w:lvl>
+    <w:lvl w:ilvl="5" w:tplc="10090005" w:tentative="1">
+      <w:start w:val="1"/>
+      <w:numFmt w:val="bullet"/>
+      <w:lvlText w:val=""/>
+      <w:lvlJc w:val="left"/>
+      <w:pPr>
+        <w:ind w:left="4320" w:hanging="360"/>
+      </w:pPr>
+      <w:rPr>
+        <w:rFonts w:ascii="Wingdings" w:hAnsi="Wingdings" w:hint="default"/>
+      </w:rPr>
+    </w:lvl>
+    <w:lvl w:ilvl="6" w:tplc="10090001" w:tentative="1">
+      <w:start w:val="1"/>
+      <w:numFmt w:val="bullet"/>
+      <w:lvlText w:val=""/>
+      <w:lvlJc w:val="left"/>
+      <w:pPr>
+        <w:ind w:left="5040" w:hanging="360"/>
+      </w:pPr>
+      <w:rPr>
+        <w:rFonts w:ascii="Symbol" w:hAnsi="Symbol" w:hint="default"/>
+      </w:rPr>
+    </w:lvl>
+    <w:lvl w:ilvl="7" w:tplc="10090003" w:tentative="1">
+      <w:start w:val="1"/>
+      <w:numFmt w:val="bullet"/>
+      <w:lvlText w:val="o"/>
+      <w:lvlJc w:val="left"/>
+      <w:pPr>
+        <w:ind w:left="5760" w:hanging="360"/>
+      </w:pPr>
+      <w:rPr>
+        <w:rFonts w:ascii="Courier New" w:hAnsi="Courier New" w:cs="Courier New" w:hint="default"/>
+      </w:rPr>
+    </w:lvl>
+    <w:lvl w:ilvl="8" w:tplc="10090005" w:tentative="1">
+      <w:start w:val="1"/>
+      <w:numFmt w:val="bullet"/>
+      <w:lvlText w:val=""/>
+      <w:lvlJc w:val="left"/>
+      <w:pPr>
+        <w:ind w:left="6480" w:hanging="360"/>
+      </w:pPr>
+      <w:rPr>
+        <w:rFonts w:ascii="Wingdings" w:hAnsi="Wingdings" w:hint="default"/>
+      </w:rPr>
+    </w:lvl>
+  </w:abstractNum>
+  <w:abstractNum w:abstractNumId="5" w15:restartNumberingAfterBreak="0">
     <w:nsid w:val="30E62BD4"/>
     <w:multiLevelType w:val="hybridMultilevel"/>
     <w:tmpl w:val="30F4603E"/>
@@ -3291,7 +3838,7 @@
       </w:rPr>
     </w:lvl>
   </w:abstractNum>
-  <w:abstractNum w:abstractNumId="4" w15:restartNumberingAfterBreak="0">
+  <w:abstractNum w:abstractNumId="6" w15:restartNumberingAfterBreak="0">
     <w:nsid w:val="480074B5"/>
     <w:multiLevelType w:val="hybridMultilevel"/>
     <w:tmpl w:val="42146B3C"/>
@@ -3404,7 +3951,7 @@
       </w:rPr>
     </w:lvl>
   </w:abstractNum>
-  <w:abstractNum w:abstractNumId="5" w15:restartNumberingAfterBreak="0">
+  <w:abstractNum w:abstractNumId="7" w15:restartNumberingAfterBreak="0">
     <w:nsid w:val="62D56289"/>
     <w:multiLevelType w:val="hybridMultilevel"/>
     <w:tmpl w:val="881ABD24"/>
@@ -3517,23 +4064,121 @@
       </w:rPr>
     </w:lvl>
   </w:abstractNum>
+  <w:abstractNum w:abstractNumId="8" w15:restartNumberingAfterBreak="0">
+    <w:nsid w:val="7B775E4D"/>
+    <w:multiLevelType w:val="hybridMultilevel"/>
+    <w:tmpl w:val="08422972"/>
+    <w:lvl w:ilvl="0" w:tplc="1009000F">
+      <w:start w:val="1"/>
+      <w:numFmt w:val="decimal"/>
+      <w:lvlText w:val="%1."/>
+      <w:lvlJc w:val="left"/>
+      <w:pPr>
+        <w:ind w:left="720" w:hanging="360"/>
+      </w:pPr>
+      <w:rPr>
+        <w:rFonts w:hint="default"/>
+      </w:rPr>
+    </w:lvl>
+    <w:lvl w:ilvl="1" w:tplc="10090019" w:tentative="1">
+      <w:start w:val="1"/>
+      <w:numFmt w:val="lowerLetter"/>
+      <w:lvlText w:val="%2."/>
+      <w:lvlJc w:val="left"/>
+      <w:pPr>
+        <w:ind w:left="1440" w:hanging="360"/>
+      </w:pPr>
+    </w:lvl>
+    <w:lvl w:ilvl="2" w:tplc="1009001B" w:tentative="1">
+      <w:start w:val="1"/>
+      <w:numFmt w:val="lowerRoman"/>
+      <w:lvlText w:val="%3."/>
+      <w:lvlJc w:val="right"/>
+      <w:pPr>
+        <w:ind w:left="2160" w:hanging="180"/>
+      </w:pPr>
+    </w:lvl>
+    <w:lvl w:ilvl="3" w:tplc="1009000F" w:tentative="1">
+      <w:start w:val="1"/>
+      <w:numFmt w:val="decimal"/>
+      <w:lvlText w:val="%4."/>
+      <w:lvlJc w:val="left"/>
+      <w:pPr>
+        <w:ind w:left="2880" w:hanging="360"/>
+      </w:pPr>
+    </w:lvl>
+    <w:lvl w:ilvl="4" w:tplc="10090019" w:tentative="1">
+      <w:start w:val="1"/>
+      <w:numFmt w:val="lowerLetter"/>
+      <w:lvlText w:val="%5."/>
+      <w:lvlJc w:val="left"/>
+      <w:pPr>
+        <w:ind w:left="3600" w:hanging="360"/>
+      </w:pPr>
+    </w:lvl>
+    <w:lvl w:ilvl="5" w:tplc="1009001B" w:tentative="1">
+      <w:start w:val="1"/>
+      <w:numFmt w:val="lowerRoman"/>
+      <w:lvlText w:val="%6."/>
+      <w:lvlJc w:val="right"/>
+      <w:pPr>
+        <w:ind w:left="4320" w:hanging="180"/>
+      </w:pPr>
+    </w:lvl>
+    <w:lvl w:ilvl="6" w:tplc="1009000F" w:tentative="1">
+      <w:start w:val="1"/>
+      <w:numFmt w:val="decimal"/>
+      <w:lvlText w:val="%7."/>
+      <w:lvlJc w:val="left"/>
+      <w:pPr>
+        <w:ind w:left="5040" w:hanging="360"/>
+      </w:pPr>
+    </w:lvl>
+    <w:lvl w:ilvl="7" w:tplc="10090019" w:tentative="1">
+      <w:start w:val="1"/>
+      <w:numFmt w:val="lowerLetter"/>
+      <w:lvlText w:val="%8."/>
+      <w:lvlJc w:val="left"/>
+      <w:pPr>
+        <w:ind w:left="5760" w:hanging="360"/>
+      </w:pPr>
+    </w:lvl>
+    <w:lvl w:ilvl="8" w:tplc="1009001B" w:tentative="1">
+      <w:start w:val="1"/>
+      <w:numFmt w:val="lowerRoman"/>
+      <w:lvlText w:val="%9."/>
+      <w:lvlJc w:val="right"/>
+      <w:pPr>
+        <w:ind w:left="6480" w:hanging="180"/>
+      </w:pPr>
+    </w:lvl>
+  </w:abstractNum>
   <w:num w:numId="1">
-    <w:abstractNumId w:val="5"/>
+    <w:abstractNumId w:val="7"/>
   </w:num>
   <w:num w:numId="2">
     <w:abstractNumId w:val="0"/>
   </w:num>
   <w:num w:numId="3">
-    <w:abstractNumId w:val="1"/>
+    <w:abstractNumId w:val="2"/>
   </w:num>
   <w:num w:numId="4">
+    <w:abstractNumId w:val="6"/>
+  </w:num>
+  <w:num w:numId="5">
+    <w:abstractNumId w:val="3"/>
+  </w:num>
+  <w:num w:numId="6">
+    <w:abstractNumId w:val="5"/>
+  </w:num>
+  <w:num w:numId="7">
+    <w:abstractNumId w:val="8"/>
+  </w:num>
+  <w:num w:numId="8">
     <w:abstractNumId w:val="4"/>
   </w:num>
-  <w:num w:numId="5">
-    <w:abstractNumId w:val="2"/>
-  </w:num>
-  <w:num w:numId="6">
-    <w:abstractNumId w:val="3"/>
+  <w:num w:numId="9">
+    <w:abstractNumId w:val="1"/>
   </w:num>
 </w:numbering>
 </file>
@@ -3661,6 +4306,7 @@
     <w:lsdException w:name="HTML Sample" w:semiHidden="1" w:unhideWhenUsed="1"/>
     <w:lsdException w:name="HTML Typewriter" w:semiHidden="1" w:unhideWhenUsed="1"/>
     <w:lsdException w:name="HTML Variable" w:semiHidden="1" w:unhideWhenUsed="1"/>
+    <w:lsdException w:name="Normal Table" w:semiHidden="1" w:unhideWhenUsed="1"/>
     <w:lsdException w:name="annotation subject" w:semiHidden="1" w:unhideWhenUsed="1"/>
     <w:lsdException w:name="No List" w:semiHidden="1" w:unhideWhenUsed="1"/>
     <w:lsdException w:name="Outline List 1" w:semiHidden="1" w:unhideWhenUsed="1"/>
@@ -3707,8 +4353,10 @@
     <w:lsdException w:name="Table Subtle 2" w:semiHidden="1" w:unhideWhenUsed="1"/>
     <w:lsdException w:name="Table Web 1" w:semiHidden="1" w:unhideWhenUsed="1"/>
     <w:lsdException w:name="Table Web 2" w:semiHidden="1" w:unhideWhenUsed="1"/>
+    <w:lsdException w:name="Table Web 3" w:semiHidden="1" w:unhideWhenUsed="1"/>
     <w:lsdException w:name="Balloon Text" w:semiHidden="1" w:unhideWhenUsed="1"/>
     <w:lsdException w:name="Table Grid" w:uiPriority="39"/>
+    <w:lsdException w:name="Table Theme" w:semiHidden="1" w:unhideWhenUsed="1"/>
     <w:lsdException w:name="Placeholder Text" w:semiHidden="1"/>
     <w:lsdException w:name="No Spacing" w:uiPriority="1" w:qFormat="1"/>
     <w:lsdException w:name="Light Shading" w:uiPriority="60"/>

</xml_diff>

<commit_message>
-Added to the report document.
</commit_message>
<xml_diff>
--- a/COIS 3320 Lab 2 Analysis Report.docx
+++ b/COIS 3320 Lab 2 Analysis Report.docx
@@ -205,6 +205,7 @@
                                       <w:calendar w:val="gregorian"/>
                                     </w:date>
                                   </w:sdtPr>
+                                  <w:sdtEndPr/>
                                   <w:sdtContent>
                                     <w:p>
                                       <w:pPr>
@@ -291,6 +292,7 @@
                                     <w:dataBinding w:prefixMappings="xmlns:ns0='http://schemas.openxmlformats.org/package/2006/metadata/core-properties' xmlns:ns1='http://purl.org/dc/elements/1.1/'" w:xpath="/ns0:coreProperties[1]/ns1:creator[1]" w:storeItemID="{6C3C8BC8-F283-45AE-878A-BAB7291924A1}"/>
                                     <w:text/>
                                   </w:sdtPr>
+                                  <w:sdtEndPr/>
                                   <w:sdtContent>
                                     <w:p>
                                       <w:pPr>
@@ -326,8 +328,18 @@
                                           <w:sz w:val="28"/>
                                           <w:szCs w:val="28"/>
                                         </w:rPr>
-                                        <w:t xml:space="preserve"> Hakanaj</w:t>
+                                        <w:t xml:space="preserve"> </w:t>
                                       </w:r>
+                                      <w:proofErr w:type="spellStart"/>
+                                      <w:r>
+                                        <w:rPr>
+                                          <w:color w:val="FFFFFF" w:themeColor="background1"/>
+                                          <w:sz w:val="28"/>
+                                          <w:szCs w:val="28"/>
+                                        </w:rPr>
+                                        <w:t>Hakanaj</w:t>
+                                      </w:r>
+                                      <w:proofErr w:type="spellEnd"/>
                                     </w:p>
                                   </w:sdtContent>
                                 </w:sdt>
@@ -343,6 +355,7 @@
                                     <w:dataBinding w:prefixMappings="xmlns:ns0='http://schemas.openxmlformats.org/officeDocument/2006/extended-properties'" w:xpath="/ns0:Properties[1]/ns0:Company[1]" w:storeItemID="{6668398D-A668-4E3E-A5EB-62B293D839F1}"/>
                                     <w:text/>
                                   </w:sdtPr>
+                                  <w:sdtEndPr/>
                                   <w:sdtContent>
                                     <w:p>
                                       <w:pPr>
@@ -382,6 +395,7 @@
                                       <w:calendar w:val="gregorian"/>
                                     </w:date>
                                   </w:sdtPr>
+                                  <w:sdtEndPr/>
                                   <w:sdtContent>
                                     <w:p>
                                       <w:pPr>
@@ -452,6 +466,7 @@
                                 <w:calendar w:val="gregorian"/>
                               </w:date>
                             </w:sdtPr>
+                            <w:sdtEndPr/>
                             <w:sdtContent>
                               <w:p>
                                 <w:pPr>
@@ -493,6 +508,7 @@
                               <w:dataBinding w:prefixMappings="xmlns:ns0='http://schemas.openxmlformats.org/package/2006/metadata/core-properties' xmlns:ns1='http://purl.org/dc/elements/1.1/'" w:xpath="/ns0:coreProperties[1]/ns1:creator[1]" w:storeItemID="{6C3C8BC8-F283-45AE-878A-BAB7291924A1}"/>
                               <w:text/>
                             </w:sdtPr>
+                            <w:sdtEndPr/>
                             <w:sdtContent>
                               <w:p>
                                 <w:pPr>
@@ -528,8 +544,18 @@
                                     <w:sz w:val="28"/>
                                     <w:szCs w:val="28"/>
                                   </w:rPr>
-                                  <w:t xml:space="preserve"> Hakanaj</w:t>
+                                  <w:t xml:space="preserve"> </w:t>
                                 </w:r>
+                                <w:proofErr w:type="spellStart"/>
+                                <w:r>
+                                  <w:rPr>
+                                    <w:color w:val="FFFFFF" w:themeColor="background1"/>
+                                    <w:sz w:val="28"/>
+                                    <w:szCs w:val="28"/>
+                                  </w:rPr>
+                                  <w:t>Hakanaj</w:t>
+                                </w:r>
+                                <w:proofErr w:type="spellEnd"/>
                               </w:p>
                             </w:sdtContent>
                           </w:sdt>
@@ -545,6 +571,7 @@
                               <w:dataBinding w:prefixMappings="xmlns:ns0='http://schemas.openxmlformats.org/officeDocument/2006/extended-properties'" w:xpath="/ns0:Properties[1]/ns0:Company[1]" w:storeItemID="{6668398D-A668-4E3E-A5EB-62B293D839F1}"/>
                               <w:text/>
                             </w:sdtPr>
+                            <w:sdtEndPr/>
                             <w:sdtContent>
                               <w:p>
                                 <w:pPr>
@@ -584,6 +611,7 @@
                                 <w:calendar w:val="gregorian"/>
                               </w:date>
                             </w:sdtPr>
+                            <w:sdtEndPr/>
                             <w:sdtContent>
                               <w:p>
                                 <w:pPr>
@@ -686,6 +714,7 @@
                                   <w:dataBinding w:prefixMappings="xmlns:ns0='http://schemas.openxmlformats.org/package/2006/metadata/core-properties' xmlns:ns1='http://purl.org/dc/elements/1.1/'" w:xpath="/ns0:coreProperties[1]/ns1:title[1]" w:storeItemID="{6C3C8BC8-F283-45AE-878A-BAB7291924A1}"/>
                                   <w:text/>
                                 </w:sdtPr>
+                                <w:sdtEndPr/>
                                 <w:sdtContent>
                                   <w:p>
                                     <w:pPr>
@@ -742,6 +771,7 @@
                             <w:dataBinding w:prefixMappings="xmlns:ns0='http://schemas.openxmlformats.org/package/2006/metadata/core-properties' xmlns:ns1='http://purl.org/dc/elements/1.1/'" w:xpath="/ns0:coreProperties[1]/ns1:title[1]" w:storeItemID="{6C3C8BC8-F283-45AE-878A-BAB7291924A1}"/>
                             <w:text/>
                           </w:sdtPr>
+                          <w:sdtEndPr/>
                           <w:sdtContent>
                             <w:p>
                               <w:pPr>
@@ -2325,12 +2355,14 @@
         <w:pStyle w:val="NoSpacing"/>
         <w:rPr>
           <w:rFonts w:ascii="Cambria Math" w:hAnsi="Cambria Math"/>
+          <w:b/>
           <w:u w:val="single"/>
         </w:rPr>
       </w:pPr>
       <w:r>
         <w:rPr>
           <w:rFonts w:ascii="Cambria Math" w:hAnsi="Cambria Math"/>
+          <w:b/>
           <w:u w:val="single"/>
         </w:rPr>
         <w:t>Job set #1</w:t>
@@ -2339,6 +2371,16 @@
     <w:p>
       <w:pPr>
         <w:pStyle w:val="NoSpacing"/>
+        <w:rPr>
+          <w:rFonts w:ascii="Cambria Math" w:hAnsi="Cambria Math"/>
+          <w:b/>
+          <w:u w:val="single"/>
+        </w:rPr>
+      </w:pPr>
+    </w:p>
+    <w:p>
+      <w:pPr>
+        <w:pStyle w:val="NoSpacing"/>
         <w:ind w:firstLine="720"/>
         <w:rPr>
           <w:rFonts w:ascii="Cambria Math" w:hAnsi="Cambria Math"/>
@@ -2350,15 +2392,60 @@
           <w:rFonts w:ascii="Cambria Math" w:hAnsi="Cambria Math"/>
           <w:b/>
         </w:rPr>
-        <w:t>FC</w:t>
-      </w:r>
-      <w:r>
-        <w:rPr>
-          <w:rFonts w:ascii="Cambria Math" w:hAnsi="Cambria Math"/>
-          <w:b/>
-        </w:rPr>
-        <w:t>FS and SJF</w:t>
-      </w:r>
+        <w:t>First Come First Serve (</w:t>
+      </w:r>
+      <w:r>
+        <w:rPr>
+          <w:rFonts w:ascii="Cambria Math" w:hAnsi="Cambria Math"/>
+          <w:b/>
+        </w:rPr>
+        <w:t>FCFS</w:t>
+      </w:r>
+      <w:r>
+        <w:rPr>
+          <w:rFonts w:ascii="Cambria Math" w:hAnsi="Cambria Math"/>
+          <w:b/>
+        </w:rPr>
+        <w:t>)</w:t>
+      </w:r>
+      <w:r>
+        <w:rPr>
+          <w:rFonts w:ascii="Cambria Math" w:hAnsi="Cambria Math"/>
+          <w:b/>
+        </w:rPr>
+        <w:t xml:space="preserve"> and </w:t>
+      </w:r>
+      <w:r>
+        <w:rPr>
+          <w:rFonts w:ascii="Cambria Math" w:hAnsi="Cambria Math"/>
+          <w:b/>
+        </w:rPr>
+        <w:t>Shortest Job First (</w:t>
+      </w:r>
+      <w:r>
+        <w:rPr>
+          <w:rFonts w:ascii="Cambria Math" w:hAnsi="Cambria Math"/>
+          <w:b/>
+        </w:rPr>
+        <w:t>SJF</w:t>
+      </w:r>
+      <w:r>
+        <w:rPr>
+          <w:rFonts w:ascii="Cambria Math" w:hAnsi="Cambria Math"/>
+          <w:b/>
+        </w:rPr>
+        <w:t>)</w:t>
+      </w:r>
+    </w:p>
+    <w:p>
+      <w:pPr>
+        <w:pStyle w:val="NoSpacing"/>
+        <w:ind w:firstLine="720"/>
+        <w:rPr>
+          <w:rFonts w:ascii="Cambria Math" w:hAnsi="Cambria Math"/>
+          <w:b/>
+        </w:rPr>
+      </w:pPr>
     </w:p>
     <w:p>
       <w:pPr>
@@ -2366,7 +2453,6 @@
         <w:ind w:left="720"/>
         <w:rPr>
           <w:rFonts w:ascii="Cambria Math" w:hAnsi="Cambria Math"/>
-          <w:sz w:val="24"/>
         </w:rPr>
       </w:pPr>
       <w:r>
@@ -2374,40 +2460,53 @@
           <w:rFonts w:ascii="Cambria Math" w:hAnsi="Cambria Math"/>
         </w:rPr>
         <w:tab/>
-        <w:t xml:space="preserve">The first thing that is evident when observing the first Job set is that both the First Come </w:t>
-      </w:r>
-      <w:r>
-        <w:rPr>
-          <w:rFonts w:ascii="Cambria Math" w:hAnsi="Cambria Math"/>
-          <w:sz w:val="24"/>
-        </w:rPr>
-        <w:t xml:space="preserve">First Serve algorithm and the Shortest Job First algorithm share the exact same output. </w:t>
-      </w:r>
-      <w:r>
-        <w:rPr>
-          <w:rFonts w:ascii="Cambria Math" w:hAnsi="Cambria Math"/>
-          <w:sz w:val="24"/>
-        </w:rPr>
-        <w:t xml:space="preserve">They both have the exact same number context switches as there are Jobs in the set. This is expected, both algorithms run </w:t>
-      </w:r>
-      <w:r>
-        <w:rPr>
-          <w:rFonts w:ascii="Cambria Math" w:hAnsi="Cambria Math"/>
-          <w:sz w:val="24"/>
+        <w:t xml:space="preserve">The first thing that is evident when observing the first Job set is that both the First Come First Serve algorithm and the Shortest Job First algorithm share the exact same output. </w:t>
+      </w:r>
+      <w:r>
+        <w:rPr>
+          <w:rFonts w:ascii="Cambria Math" w:hAnsi="Cambria Math"/>
+        </w:rPr>
+        <w:t xml:space="preserve">They both have the exact same number </w:t>
+      </w:r>
+      <w:r>
+        <w:rPr>
+          <w:rFonts w:ascii="Cambria Math" w:hAnsi="Cambria Math"/>
+        </w:rPr>
+        <w:t xml:space="preserve">of </w:t>
+      </w:r>
+      <w:r>
+        <w:rPr>
+          <w:rFonts w:ascii="Cambria Math" w:hAnsi="Cambria Math"/>
+        </w:rPr>
+        <w:t xml:space="preserve">context switches as there are </w:t>
+      </w:r>
+      <w:r>
+        <w:rPr>
+          <w:rFonts w:ascii="Cambria Math" w:hAnsi="Cambria Math"/>
+        </w:rPr>
+        <w:t xml:space="preserve">number of </w:t>
+      </w:r>
+      <w:r>
+        <w:rPr>
+          <w:rFonts w:ascii="Cambria Math" w:hAnsi="Cambria Math"/>
+        </w:rPr>
+        <w:t xml:space="preserve">Jobs in the set. This is expected, both algorithms run </w:t>
+      </w:r>
+      <w:r>
+        <w:rPr>
+          <w:rFonts w:ascii="Cambria Math" w:hAnsi="Cambria Math"/>
         </w:rPr>
         <w:t>each</w:t>
       </w:r>
       <w:r>
         <w:rPr>
           <w:rFonts w:ascii="Cambria Math" w:hAnsi="Cambria Math"/>
-          <w:sz w:val="24"/>
         </w:rPr>
         <w:t xml:space="preserve"> Job to completion once processing has begun (i.e. No context switching besides initially loading each Job).</w:t>
       </w:r>
       <w:r>
         <w:rPr>
           <w:rFonts w:ascii="Cambria Math" w:hAnsi="Cambria Math"/>
-          <w:sz w:val="24"/>
         </w:rPr>
         <w:t xml:space="preserve"> </w:t>
       </w:r>
@@ -2415,9 +2514,48 @@
     <w:p>
       <w:pPr>
         <w:pStyle w:val="NoSpacing"/>
-        <w:rPr>
-          <w:rFonts w:ascii="Cambria Math" w:hAnsi="Cambria Math"/>
-          <w:sz w:val="24"/>
+        <w:ind w:left="720"/>
+        <w:rPr>
+          <w:rFonts w:ascii="Cambria Math" w:hAnsi="Cambria Math"/>
+        </w:rPr>
+      </w:pPr>
+      <w:r>
+        <w:rPr>
+          <w:rFonts w:ascii="Cambria Math" w:hAnsi="Cambria Math"/>
+        </w:rPr>
+        <w:tab/>
+        <w:t xml:space="preserve">FCFS and SJF also share the same average turnaround time as well as average response time. This is due to the nature of the gaussian distribution for arrival times of the Jobs. As jobs are so spaced out in their arrival times, there is no instance where there are two or more Jobs waiting for a third Job to process. This negates the potential performance benefits that SJF may have over FCFS. If </w:t>
+      </w:r>
+      <w:r>
+        <w:rPr>
+          <w:rFonts w:ascii="Cambria Math" w:hAnsi="Cambria Math"/>
+        </w:rPr>
+        <w:t>only a single</w:t>
+      </w:r>
+      <w:r>
+        <w:rPr>
+          <w:rFonts w:ascii="Cambria Math" w:hAnsi="Cambria Math"/>
+        </w:rPr>
+        <w:t xml:space="preserve"> Job arrives and is waiting for another process to finish to completion, there will be no difference in performance between the two algorithms as </w:t>
+      </w:r>
+      <w:r>
+        <w:rPr>
+          <w:rFonts w:ascii="Cambria Math" w:hAnsi="Cambria Math"/>
+        </w:rPr>
+        <w:t>it is guaranteed to be the next Job to run.</w:t>
+      </w:r>
+      <w:r>
+        <w:rPr>
+          <w:rFonts w:ascii="Cambria Math" w:hAnsi="Cambria Math"/>
+        </w:rPr>
+        <w:t xml:space="preserve"> If it were the case that there were two Jobs waiting, it would be uncertain as to which one would end up running in SJF as either of them may have a shorter job length, and of course in FCFS the first job to arrive will always run next.</w:t>
+      </w:r>
+    </w:p>
+    <w:p>
+      <w:pPr>
+        <w:pStyle w:val="NoSpacing"/>
+        <w:rPr>
+          <w:rFonts w:ascii="Cambria Math" w:hAnsi="Cambria Math"/>
         </w:rPr>
       </w:pPr>
     </w:p>
@@ -2428,17 +2566,39 @@
         <w:rPr>
           <w:rFonts w:ascii="Cambria Math" w:hAnsi="Cambria Math"/>
           <w:b/>
-          <w:sz w:val="24"/>
-        </w:rPr>
-      </w:pPr>
-      <w:r>
-        <w:rPr>
-          <w:rFonts w:ascii="Cambria Math" w:hAnsi="Cambria Math"/>
-          <w:b/>
-          <w:sz w:val="24"/>
+        </w:rPr>
+      </w:pPr>
+      <w:r>
+        <w:rPr>
+          <w:rFonts w:ascii="Cambria Math" w:hAnsi="Cambria Math"/>
+          <w:b/>
+        </w:rPr>
+        <w:t>Shortest Job First with Preemption (</w:t>
+      </w:r>
+      <w:r>
+        <w:rPr>
+          <w:rFonts w:ascii="Cambria Math" w:hAnsi="Cambria Math"/>
+          <w:b/>
         </w:rPr>
         <w:t>SJFP</w:t>
       </w:r>
+      <w:r>
+        <w:rPr>
+          <w:rFonts w:ascii="Cambria Math" w:hAnsi="Cambria Math"/>
+          <w:b/>
+        </w:rPr>
+        <w:t>)</w:t>
+      </w:r>
+    </w:p>
+    <w:p>
+      <w:pPr>
+        <w:pStyle w:val="NoSpacing"/>
+        <w:ind w:firstLine="720"/>
+        <w:rPr>
+          <w:rFonts w:ascii="Cambria Math" w:hAnsi="Cambria Math"/>
+          <w:b/>
+        </w:rPr>
+      </w:pPr>
     </w:p>
     <w:p>
       <w:pPr>
@@ -2446,110 +2606,92 @@
         <w:ind w:left="720" w:firstLine="720"/>
         <w:rPr>
           <w:rFonts w:ascii="Cambria Math" w:hAnsi="Cambria Math"/>
-          <w:sz w:val="24"/>
-        </w:rPr>
-      </w:pPr>
-      <w:r>
-        <w:rPr>
-          <w:rFonts w:ascii="Cambria Math" w:hAnsi="Cambria Math"/>
-          <w:sz w:val="24"/>
-        </w:rPr>
-        <w:t xml:space="preserve">In the shortest job first with pre-emption we had two cases with the context switch. </w:t>
-      </w:r>
-    </w:p>
-    <w:p>
-      <w:pPr>
-        <w:pStyle w:val="NoSpacing"/>
-        <w:numPr>
-          <w:ilvl w:val="0"/>
-          <w:numId w:val="9"/>
-        </w:numPr>
-        <w:rPr>
-          <w:rFonts w:ascii="Cambria Math" w:hAnsi="Cambria Math"/>
-          <w:sz w:val="24"/>
-        </w:rPr>
-      </w:pPr>
-      <w:r>
-        <w:rPr>
-          <w:rFonts w:ascii="Cambria Math" w:hAnsi="Cambria Math"/>
-          <w:sz w:val="24"/>
-        </w:rPr>
-        <w:t xml:space="preserve">When there </w:t>
+        </w:rPr>
+      </w:pPr>
+      <w:r>
+        <w:rPr>
+          <w:rFonts w:ascii="Cambria Math" w:hAnsi="Cambria Math"/>
+        </w:rPr>
+        <w:t>In the shortest job first with pre-emption</w:t>
+      </w:r>
+      <w:r>
+        <w:rPr>
+          <w:rFonts w:ascii="Cambria Math" w:hAnsi="Cambria Math"/>
+        </w:rPr>
+        <w:t xml:space="preserve"> algorithm</w:t>
+      </w:r>
+      <w:r>
+        <w:rPr>
+          <w:rFonts w:ascii="Cambria Math" w:hAnsi="Cambria Math"/>
+        </w:rPr>
+        <w:t xml:space="preserve"> </w:t>
+      </w:r>
+      <w:r>
+        <w:rPr>
+          <w:rFonts w:ascii="Cambria Math" w:hAnsi="Cambria Math"/>
+        </w:rPr>
+        <w:t>there is only 1 more context switch than the number of Jobs in the set. This is because, i</w:t>
+      </w:r>
+      <w:r>
+        <w:rPr>
+          <w:rFonts w:ascii="Cambria Math" w:hAnsi="Cambria Math"/>
+        </w:rPr>
+        <w:t>n the rare case that the distribution allows two jobs to be in the ready queue at the same time, the newest job would have to have a smaller job length than the job that was already running. This is unlikely to happened, not only because of the jobs being created under the same condition</w:t>
+      </w:r>
+      <w:r>
+        <w:rPr>
+          <w:rFonts w:ascii="Cambria Math" w:hAnsi="Cambria Math"/>
+        </w:rPr>
+        <w:t xml:space="preserve">s </w:t>
+      </w:r>
+      <w:r>
+        <w:rPr>
+          <w:rFonts w:ascii="Cambria Math" w:hAnsi="Cambria Math"/>
+        </w:rPr>
+        <w:t xml:space="preserve">but also </w:t>
+      </w:r>
+      <w:r>
+        <w:rPr>
+          <w:rFonts w:ascii="Cambria Math" w:hAnsi="Cambria Math"/>
+        </w:rPr>
+        <w:t xml:space="preserve">because the job that ran first has already had its time </w:t>
+      </w:r>
+      <w:r>
+        <w:rPr>
+          <w:rFonts w:ascii="Cambria Math" w:hAnsi="Cambria Math"/>
+        </w:rPr>
+        <w:t>decreased due previous execution.</w:t>
+      </w:r>
+    </w:p>
+    <w:p>
+      <w:pPr>
+        <w:pStyle w:val="NoSpacing"/>
+        <w:ind w:left="720"/>
+        <w:rPr>
+          <w:rFonts w:ascii="Cambria Math" w:hAnsi="Cambria Math"/>
+        </w:rPr>
+      </w:pPr>
+      <w:r>
+        <w:rPr>
+          <w:rFonts w:ascii="Cambria Math" w:hAnsi="Cambria Math"/>
+        </w:rPr>
+        <w:tab/>
+        <w:t xml:space="preserve">The average </w:t>
       </w:r>
       <w:proofErr w:type="gramStart"/>
       <w:r>
         <w:rPr>
           <w:rFonts w:ascii="Cambria Math" w:hAnsi="Cambria Math"/>
-          <w:sz w:val="24"/>
-        </w:rPr>
-        <w:t>is</w:t>
+        </w:rPr>
+        <w:t>turn</w:t>
       </w:r>
       <w:proofErr w:type="gramEnd"/>
       <w:r>
         <w:rPr>
           <w:rFonts w:ascii="Cambria Math" w:hAnsi="Cambria Math"/>
-          <w:sz w:val="24"/>
-        </w:rPr>
-        <w:t xml:space="preserve"> more </w:t>
-      </w:r>
-      <w:r>
-        <w:rPr>
-          <w:rFonts w:ascii="Cambria Math" w:hAnsi="Cambria Math"/>
-          <w:sz w:val="24"/>
-        </w:rPr>
-        <w:t>context switch</w:t>
-      </w:r>
-      <w:r>
-        <w:rPr>
-          <w:rFonts w:ascii="Cambria Math" w:hAnsi="Cambria Math"/>
-          <w:sz w:val="24"/>
-        </w:rPr>
-        <w:t>es</w:t>
-      </w:r>
-      <w:r>
-        <w:rPr>
-          <w:rFonts w:ascii="Cambria Math" w:hAnsi="Cambria Math"/>
-          <w:sz w:val="24"/>
-        </w:rPr>
-        <w:t xml:space="preserve"> than there are jobs.</w:t>
-      </w:r>
-    </w:p>
-    <w:p>
-      <w:pPr>
-        <w:pStyle w:val="NoSpacing"/>
-        <w:numPr>
-          <w:ilvl w:val="0"/>
-          <w:numId w:val="9"/>
-        </w:numPr>
-        <w:rPr>
-          <w:rFonts w:ascii="Cambria Math" w:hAnsi="Cambria Math"/>
-          <w:sz w:val="24"/>
-        </w:rPr>
-      </w:pPr>
-      <w:r>
-        <w:rPr>
-          <w:rFonts w:ascii="Cambria Math" w:hAnsi="Cambria Math"/>
-          <w:sz w:val="24"/>
-        </w:rPr>
-        <w:t xml:space="preserve">When </w:t>
-      </w:r>
-      <w:r>
-        <w:rPr>
-          <w:rFonts w:ascii="Cambria Math" w:hAnsi="Cambria Math"/>
-          <w:sz w:val="24"/>
-        </w:rPr>
-        <w:t>the number of context switches is the same as the number of jobs.</w:t>
-      </w:r>
-    </w:p>
-    <w:p>
-      <w:pPr>
-        <w:pStyle w:val="NoSpacing"/>
-        <w:ind w:left="1080"/>
-        <w:rPr>
-          <w:rFonts w:ascii="Cambria Math" w:hAnsi="Cambria Math"/>
-          <w:sz w:val="24"/>
-        </w:rPr>
-      </w:pPr>
+        </w:rPr>
+        <w:t xml:space="preserve"> around time and average response time are both ever so slightly smaller than those seen in FCFS and SJF due to the minimal performance benefit of that 1 preemption.</w:t>
+      </w:r>
     </w:p>
     <w:p>
       <w:pPr>
@@ -2557,41 +2699,115 @@
         <w:ind w:left="720"/>
         <w:rPr>
           <w:rFonts w:ascii="Cambria Math" w:hAnsi="Cambria Math"/>
-          <w:sz w:val="24"/>
-        </w:rPr>
-      </w:pPr>
-      <w:r>
-        <w:rPr>
-          <w:rFonts w:ascii="Cambria Math" w:hAnsi="Cambria Math"/>
-          <w:sz w:val="24"/>
-        </w:rPr>
-        <w:t xml:space="preserve">The second case seemed to occur more often and the cause of that is the distribution on the arrival time of each job is to far </w:t>
-      </w:r>
-      <w:r>
-        <w:rPr>
-          <w:rFonts w:ascii="Cambria Math" w:hAnsi="Cambria Math"/>
-          <w:sz w:val="24"/>
-        </w:rPr>
-        <w:t>apart,</w:t>
-      </w:r>
-      <w:r>
-        <w:rPr>
-          <w:rFonts w:ascii="Cambria Math" w:hAnsi="Cambria Math"/>
-          <w:sz w:val="24"/>
-        </w:rPr>
-        <w:t xml:space="preserve"> so we rarely have any context switch</w:t>
-      </w:r>
-      <w:r>
-        <w:rPr>
-          <w:rFonts w:ascii="Cambria Math" w:hAnsi="Cambria Math"/>
-          <w:sz w:val="24"/>
-        </w:rPr>
-        <w:t>es</w:t>
-      </w:r>
-      <w:r>
-        <w:rPr>
-          <w:rFonts w:ascii="Cambria Math" w:hAnsi="Cambria Math"/>
-          <w:sz w:val="24"/>
+        </w:rPr>
+      </w:pPr>
+    </w:p>
+    <w:p>
+      <w:pPr>
+        <w:pStyle w:val="NoSpacing"/>
+        <w:ind w:left="720"/>
+        <w:rPr>
+          <w:rFonts w:ascii="Cambria Math" w:hAnsi="Cambria Math"/>
+          <w:b/>
+        </w:rPr>
+      </w:pPr>
+      <w:r>
+        <w:rPr>
+          <w:rFonts w:ascii="Cambria Math" w:hAnsi="Cambria Math"/>
+          <w:b/>
+        </w:rPr>
+        <w:t>Round Robin (RR)</w:t>
+      </w:r>
+    </w:p>
+    <w:p>
+      <w:pPr>
+        <w:pStyle w:val="NoSpacing"/>
+        <w:ind w:left="720"/>
+        <w:rPr>
+          <w:rFonts w:ascii="Cambria Math" w:hAnsi="Cambria Math"/>
+        </w:rPr>
+      </w:pPr>
+    </w:p>
+    <w:p>
+      <w:pPr>
+        <w:pStyle w:val="NoSpacing"/>
+        <w:ind w:left="720"/>
+        <w:rPr>
+          <w:rFonts w:ascii="Cambria Math" w:hAnsi="Cambria Math"/>
+        </w:rPr>
+      </w:pPr>
+      <w:r>
+        <w:rPr>
+          <w:rFonts w:ascii="Cambria Math" w:hAnsi="Cambria Math"/>
+        </w:rPr>
+        <w:tab/>
+        <w:t xml:space="preserve">Round robin turnaround time </w:t>
+      </w:r>
+      <w:r>
+        <w:rPr>
+          <w:rFonts w:ascii="Cambria Math" w:hAnsi="Cambria Math"/>
+        </w:rPr>
+        <w:t xml:space="preserve">(in </w:t>
+      </w:r>
+      <w:r>
+        <w:rPr>
+          <w:rFonts w:ascii="Cambria Math" w:hAnsi="Cambria Math"/>
+        </w:rPr>
+        <w:t>both cases with different quantum time</w:t>
+      </w:r>
+      <w:r>
+        <w:rPr>
+          <w:rFonts w:ascii="Cambria Math" w:hAnsi="Cambria Math"/>
+        </w:rPr>
+        <w:t>s)</w:t>
+      </w:r>
+      <w:r>
+        <w:rPr>
+          <w:rFonts w:ascii="Cambria Math" w:hAnsi="Cambria Math"/>
+        </w:rPr>
+        <w:t xml:space="preserve"> </w:t>
+      </w:r>
+      <w:r>
+        <w:rPr>
+          <w:rFonts w:ascii="Cambria Math" w:hAnsi="Cambria Math"/>
+        </w:rPr>
+        <w:t>i</w:t>
+      </w:r>
+      <w:r>
+        <w:rPr>
+          <w:rFonts w:ascii="Cambria Math" w:hAnsi="Cambria Math"/>
+        </w:rPr>
+        <w:t xml:space="preserve">s slightly higher than the previous </w:t>
+      </w:r>
+      <w:r>
+        <w:rPr>
+          <w:rFonts w:ascii="Cambria Math" w:hAnsi="Cambria Math"/>
+        </w:rPr>
+        <w:t xml:space="preserve">three </w:t>
+      </w:r>
+      <w:r>
+        <w:rPr>
+          <w:rFonts w:ascii="Cambria Math" w:hAnsi="Cambria Math"/>
+        </w:rPr>
+        <w:t xml:space="preserve">algorithms. </w:t>
+      </w:r>
+      <w:r>
+        <w:rPr>
+          <w:rFonts w:ascii="Cambria Math" w:hAnsi="Cambria Math"/>
+        </w:rPr>
+        <w:t xml:space="preserve">This is due to the fact that each arrived job must share the processor with every other arrived </w:t>
+      </w:r>
+      <w:proofErr w:type="gramStart"/>
+      <w:r>
+        <w:rPr>
+          <w:rFonts w:ascii="Cambria Math" w:hAnsi="Cambria Math"/>
+        </w:rPr>
+        <w:t>jobs</w:t>
+      </w:r>
+      <w:proofErr w:type="gramEnd"/>
+      <w:r>
+        <w:rPr>
+          <w:rFonts w:ascii="Cambria Math" w:hAnsi="Cambria Math"/>
         </w:rPr>
         <w:t>.</w:t>
       </w:r>
@@ -2599,223 +2815,42 @@
     <w:p>
       <w:pPr>
         <w:pStyle w:val="NoSpacing"/>
-        <w:ind w:left="720"/>
-        <w:rPr>
-          <w:rFonts w:ascii="Cambria Math" w:hAnsi="Cambria Math"/>
-          <w:sz w:val="24"/>
-        </w:rPr>
-      </w:pPr>
-      <w:r>
-        <w:rPr>
-          <w:rFonts w:ascii="Cambria Math" w:hAnsi="Cambria Math"/>
-          <w:sz w:val="24"/>
-        </w:rPr>
-        <w:lastRenderedPageBreak/>
-        <w:t xml:space="preserve">In the rare case that the distribution allows two jobs to be in the ready queue at the same time, the newest job would have to have a smaller job length than the job that was already running. This is unlikely to happened, not only because of the jobs being created under the same condition because the job that ran first has already had its time </w:t>
-      </w:r>
-      <w:r>
-        <w:rPr>
-          <w:rFonts w:ascii="Cambria Math" w:hAnsi="Cambria Math"/>
-          <w:sz w:val="24"/>
-        </w:rPr>
-        <w:t>decreased due previous execution.</w:t>
-      </w:r>
-    </w:p>
-    <w:p>
-      <w:pPr>
-        <w:pStyle w:val="NoSpacing"/>
-        <w:rPr>
-          <w:rFonts w:ascii="Cambria Math" w:hAnsi="Cambria Math"/>
-          <w:sz w:val="24"/>
-        </w:rPr>
-      </w:pPr>
-    </w:p>
-    <w:p>
-      <w:pPr>
-        <w:pStyle w:val="NoSpacing"/>
-        <w:ind w:left="720"/>
-        <w:rPr>
-          <w:rFonts w:ascii="Cambria Math" w:hAnsi="Cambria Math"/>
-          <w:sz w:val="24"/>
-        </w:rPr>
-      </w:pPr>
-      <w:r>
-        <w:rPr>
-          <w:rFonts w:ascii="Cambria Math" w:hAnsi="Cambria Math"/>
-          <w:sz w:val="24"/>
-        </w:rPr>
-        <w:t xml:space="preserve">Regarding the turnaround time and response time we can see that is really </w:t>
+        <w:ind w:left="720" w:firstLine="720"/>
+        <w:rPr>
+          <w:rFonts w:ascii="Cambria Math" w:hAnsi="Cambria Math"/>
+        </w:rPr>
+      </w:pPr>
+      <w:r>
+        <w:rPr>
+          <w:rFonts w:ascii="Cambria Math" w:hAnsi="Cambria Math"/>
+        </w:rPr>
+        <w:t xml:space="preserve">The </w:t>
+      </w:r>
+      <w:r>
+        <w:rPr>
+          <w:rFonts w:ascii="Cambria Math" w:hAnsi="Cambria Math"/>
+        </w:rPr>
+        <w:t>response time is reduced almost in half compared with the previous three algorithms.</w:t>
+      </w:r>
+      <w:r>
+        <w:rPr>
+          <w:rFonts w:ascii="Cambria Math" w:hAnsi="Cambria Math"/>
+        </w:rPr>
+        <w:t xml:space="preserve"> This is due to each arrived job not having to wait for a previous job to </w:t>
       </w:r>
       <w:proofErr w:type="gramStart"/>
       <w:r>
         <w:rPr>
           <w:rFonts w:ascii="Cambria Math" w:hAnsi="Cambria Math"/>
-          <w:sz w:val="24"/>
-        </w:rPr>
-        <w:t>similar to</w:t>
+        </w:rPr>
+        <w:t>completely finish</w:t>
       </w:r>
       <w:proofErr w:type="gramEnd"/>
       <w:r>
         <w:rPr>
           <w:rFonts w:ascii="Cambria Math" w:hAnsi="Cambria Math"/>
-          <w:sz w:val="24"/>
-        </w:rPr>
-        <w:t xml:space="preserve"> FCFS</w:t>
-      </w:r>
-      <w:r>
-        <w:rPr>
-          <w:rFonts w:ascii="Cambria Math" w:hAnsi="Cambria Math"/>
-          <w:sz w:val="24"/>
-        </w:rPr>
-        <w:t xml:space="preserve"> and</w:t>
-      </w:r>
-      <w:r>
-        <w:rPr>
-          <w:rFonts w:ascii="Cambria Math" w:hAnsi="Cambria Math"/>
-          <w:sz w:val="24"/>
-        </w:rPr>
-        <w:t xml:space="preserve"> SJF because of the context switching </w:t>
-      </w:r>
-      <w:r>
-        <w:rPr>
-          <w:rFonts w:ascii="Cambria Math" w:hAnsi="Cambria Math"/>
-          <w:sz w:val="24"/>
-        </w:rPr>
-        <w:t xml:space="preserve">are similar </w:t>
-      </w:r>
-      <w:r>
-        <w:rPr>
-          <w:rFonts w:ascii="Cambria Math" w:hAnsi="Cambria Math"/>
-          <w:sz w:val="24"/>
-        </w:rPr>
-        <w:t>and the jobs almost run SJF</w:t>
-      </w:r>
-      <w:r>
-        <w:rPr>
-          <w:rFonts w:ascii="Cambria Math" w:hAnsi="Cambria Math"/>
-          <w:sz w:val="24"/>
-        </w:rPr>
-        <w:t xml:space="preserve"> manner</w:t>
-      </w:r>
-      <w:r>
-        <w:rPr>
-          <w:rFonts w:ascii="Cambria Math" w:hAnsi="Cambria Math"/>
-          <w:sz w:val="24"/>
-        </w:rPr>
-        <w:t>.</w:t>
-      </w:r>
-    </w:p>
-    <w:p>
-      <w:pPr>
-        <w:pStyle w:val="NoSpacing"/>
-        <w:ind w:left="720"/>
-        <w:rPr>
-          <w:rFonts w:ascii="Cambria Math" w:hAnsi="Cambria Math"/>
-          <w:sz w:val="24"/>
-        </w:rPr>
-      </w:pPr>
-    </w:p>
-    <w:p>
-      <w:pPr>
-        <w:pStyle w:val="NoSpacing"/>
-        <w:ind w:left="720"/>
-        <w:rPr>
-          <w:rFonts w:ascii="Cambria Math" w:hAnsi="Cambria Math"/>
-          <w:sz w:val="24"/>
-        </w:rPr>
-      </w:pPr>
-      <w:r>
-        <w:rPr>
-          <w:rFonts w:ascii="Cambria Math" w:hAnsi="Cambria Math"/>
-          <w:b/>
-          <w:sz w:val="24"/>
-        </w:rPr>
-        <w:t>Round Robin (RR)</w:t>
-      </w:r>
-    </w:p>
-    <w:p>
-      <w:pPr>
-        <w:pStyle w:val="NoSpacing"/>
-        <w:ind w:left="720"/>
-        <w:rPr>
-          <w:rFonts w:ascii="Cambria Math" w:hAnsi="Cambria Math"/>
-          <w:sz w:val="24"/>
-        </w:rPr>
-      </w:pPr>
-      <w:r>
-        <w:rPr>
-          <w:rFonts w:ascii="Cambria Math" w:hAnsi="Cambria Math"/>
-          <w:sz w:val="24"/>
-        </w:rPr>
-        <w:tab/>
-        <w:t>Round robin turnaround time in both cases with different quantum time we can see that its slightly higher than the previous algorithms. Its response time is reduced almost in half compared with the previous three algorithms.</w:t>
-      </w:r>
-    </w:p>
-    <w:p>
-      <w:pPr>
-        <w:pStyle w:val="NoSpacing"/>
-        <w:ind w:left="720"/>
-        <w:rPr>
-          <w:rFonts w:ascii="Cambria Math" w:hAnsi="Cambria Math"/>
-          <w:sz w:val="24"/>
-        </w:rPr>
-      </w:pPr>
-      <w:r>
-        <w:rPr>
-          <w:rFonts w:ascii="Cambria Math" w:hAnsi="Cambria Math"/>
-          <w:sz w:val="24"/>
-        </w:rPr>
-        <w:t xml:space="preserve">The Round Robin with a smaller quantum time has a slightly better response time than the Round Robin with a bigger quantum time. </w:t>
-      </w:r>
-    </w:p>
-    <w:p>
-      <w:pPr>
-        <w:pStyle w:val="NoSpacing"/>
-        <w:rPr>
-          <w:rFonts w:ascii="Cambria Math" w:hAnsi="Cambria Math"/>
-          <w:sz w:val="24"/>
-        </w:rPr>
-      </w:pPr>
-    </w:p>
-    <w:p>
-      <w:pPr>
-        <w:pStyle w:val="NoSpacing"/>
-        <w:rPr>
-          <w:rFonts w:ascii="Cambria Math" w:hAnsi="Cambria Math"/>
-          <w:sz w:val="24"/>
-        </w:rPr>
-      </w:pPr>
-      <w:r>
-        <w:rPr>
-          <w:rFonts w:ascii="Cambria Math" w:hAnsi="Cambria Math"/>
-          <w:sz w:val="24"/>
-        </w:rPr>
-        <w:t>Job Set #2</w:t>
-      </w:r>
-    </w:p>
-    <w:p>
-      <w:pPr>
-        <w:pStyle w:val="NoSpacing"/>
-        <w:rPr>
-          <w:rFonts w:ascii="Cambria Math" w:hAnsi="Cambria Math"/>
-          <w:b/>
-          <w:sz w:val="24"/>
-        </w:rPr>
-      </w:pPr>
-      <w:r>
-        <w:rPr>
-          <w:rFonts w:ascii="Cambria Math" w:hAnsi="Cambria Math"/>
-          <w:sz w:val="24"/>
-        </w:rPr>
-        <w:tab/>
-      </w:r>
-      <w:r>
-        <w:rPr>
-          <w:rFonts w:ascii="Cambria Math" w:hAnsi="Cambria Math"/>
-          <w:b/>
-          <w:sz w:val="24"/>
-        </w:rPr>
-        <w:t>FCFS and SJF</w:t>
+        </w:rPr>
+        <w:t xml:space="preserve"> processing before getting a chance to do some processing itself.</w:t>
       </w:r>
     </w:p>
     <w:p>
@@ -2824,31 +2859,31 @@
         <w:ind w:left="720" w:firstLine="720"/>
         <w:rPr>
           <w:rFonts w:ascii="Cambria Math" w:hAnsi="Cambria Math"/>
-          <w:sz w:val="24"/>
-        </w:rPr>
-      </w:pPr>
-      <w:proofErr w:type="gramStart"/>
-      <w:r>
-        <w:rPr>
-          <w:rFonts w:ascii="Cambria Math" w:hAnsi="Cambria Math"/>
-          <w:sz w:val="24"/>
-        </w:rPr>
-        <w:t>Similar to</w:t>
-      </w:r>
-      <w:proofErr w:type="gramEnd"/>
-      <w:r>
-        <w:rPr>
-          <w:rFonts w:ascii="Cambria Math" w:hAnsi="Cambria Math"/>
-          <w:sz w:val="24"/>
-        </w:rPr>
-        <w:t xml:space="preserve"> the results seen in the job set #1, </w:t>
-      </w:r>
-      <w:r>
-        <w:rPr>
-          <w:rFonts w:ascii="Cambria Math" w:hAnsi="Cambria Math"/>
-          <w:sz w:val="24"/>
-        </w:rPr>
-        <w:t>we can observe that the output for these two algorithms are nearly identical. The difference between the Job set #2 and #1 is that the SJF has a slightly better response time and turnaround time than FCFS. This is due to the nature of job set #2 having a greater probability of having small jobs than large jobs. The reason of the results being better is that the jobs have a smaller chance to get stuck behind a large job.</w:t>
+        </w:rPr>
+      </w:pPr>
+      <w:r>
+        <w:rPr>
+          <w:rFonts w:ascii="Cambria Math" w:hAnsi="Cambria Math"/>
+        </w:rPr>
+        <w:t>The Round Robin with a smaller quantum time has a slightly better response time than the</w:t>
+      </w:r>
+      <w:r>
+        <w:rPr>
+          <w:rFonts w:ascii="Cambria Math" w:hAnsi="Cambria Math"/>
+        </w:rPr>
+        <w:t xml:space="preserve"> </w:t>
+      </w:r>
+      <w:r>
+        <w:rPr>
+          <w:rFonts w:ascii="Cambria Math" w:hAnsi="Cambria Math"/>
+        </w:rPr>
+        <w:t xml:space="preserve">Round Robin with a bigger quantum time. </w:t>
+      </w:r>
+      <w:r>
+        <w:rPr>
+          <w:rFonts w:ascii="Cambria Math" w:hAnsi="Cambria Math"/>
+        </w:rPr>
+        <w:t>This makes sense, as Jobs waiting for processing have to wait for a smaller time slice for a chance to initially process.</w:t>
       </w:r>
       <w:bookmarkStart w:id="0" w:name="_GoBack"/>
       <w:bookmarkEnd w:id="0"/>
@@ -2858,15 +2893,504 @@
         <w:pStyle w:val="NoSpacing"/>
         <w:rPr>
           <w:rFonts w:ascii="Cambria Math" w:hAnsi="Cambria Math"/>
-          <w:b/>
-          <w:sz w:val="24"/>
-        </w:rPr>
-      </w:pPr>
-      <w:r>
-        <w:rPr>
-          <w:rFonts w:ascii="Cambria Math" w:hAnsi="Cambria Math"/>
-          <w:b/>
-          <w:sz w:val="24"/>
+        </w:rPr>
+      </w:pPr>
+    </w:p>
+    <w:p>
+      <w:pPr>
+        <w:pStyle w:val="NoSpacing"/>
+        <w:rPr>
+          <w:rFonts w:ascii="Cambria Math" w:hAnsi="Cambria Math"/>
+          <w:b/>
+          <w:u w:val="single"/>
+        </w:rPr>
+      </w:pPr>
+      <w:r>
+        <w:rPr>
+          <w:rFonts w:ascii="Cambria Math" w:hAnsi="Cambria Math"/>
+          <w:b/>
+          <w:u w:val="single"/>
+        </w:rPr>
+        <w:t>Job Set #2</w:t>
+      </w:r>
+    </w:p>
+    <w:p>
+      <w:pPr>
+        <w:pStyle w:val="NoSpacing"/>
+        <w:rPr>
+          <w:rFonts w:ascii="Cambria Math" w:hAnsi="Cambria Math"/>
+          <w:b/>
+          <w:u w:val="single"/>
+        </w:rPr>
+      </w:pPr>
+    </w:p>
+    <w:p>
+      <w:pPr>
+        <w:pStyle w:val="NoSpacing"/>
+        <w:ind w:firstLine="720"/>
+        <w:rPr>
+          <w:rFonts w:ascii="Cambria Math" w:hAnsi="Cambria Math"/>
+          <w:b/>
+        </w:rPr>
+      </w:pPr>
+      <w:r>
+        <w:rPr>
+          <w:rFonts w:ascii="Cambria Math" w:hAnsi="Cambria Math"/>
+          <w:b/>
+        </w:rPr>
+        <w:t>First Come First Serve (</w:t>
+      </w:r>
+      <w:r>
+        <w:rPr>
+          <w:rFonts w:ascii="Cambria Math" w:hAnsi="Cambria Math"/>
+          <w:b/>
+        </w:rPr>
+        <w:t>FCFS</w:t>
+      </w:r>
+      <w:r>
+        <w:rPr>
+          <w:rFonts w:ascii="Cambria Math" w:hAnsi="Cambria Math"/>
+          <w:b/>
+        </w:rPr>
+        <w:t>)</w:t>
+      </w:r>
+      <w:r>
+        <w:rPr>
+          <w:rFonts w:ascii="Cambria Math" w:hAnsi="Cambria Math"/>
+          <w:b/>
+        </w:rPr>
+        <w:t xml:space="preserve"> and </w:t>
+      </w:r>
+      <w:r>
+        <w:rPr>
+          <w:rFonts w:ascii="Cambria Math" w:hAnsi="Cambria Math"/>
+          <w:b/>
+        </w:rPr>
+        <w:t>Shortest Job First (</w:t>
+      </w:r>
+      <w:r>
+        <w:rPr>
+          <w:rFonts w:ascii="Cambria Math" w:hAnsi="Cambria Math"/>
+          <w:b/>
+        </w:rPr>
+        <w:t>SJF</w:t>
+      </w:r>
+      <w:r>
+        <w:rPr>
+          <w:rFonts w:ascii="Cambria Math" w:hAnsi="Cambria Math"/>
+          <w:b/>
+        </w:rPr>
+        <w:t>)</w:t>
+      </w:r>
+    </w:p>
+    <w:p>
+      <w:pPr>
+        <w:pStyle w:val="NoSpacing"/>
+        <w:rPr>
+          <w:rFonts w:ascii="Cambria Math" w:hAnsi="Cambria Math"/>
+          <w:b/>
+        </w:rPr>
+      </w:pPr>
+    </w:p>
+    <w:p>
+      <w:pPr>
+        <w:pStyle w:val="NoSpacing"/>
+        <w:ind w:left="720" w:firstLine="720"/>
+        <w:rPr>
+          <w:rFonts w:ascii="Cambria Math" w:hAnsi="Cambria Math"/>
+        </w:rPr>
+      </w:pPr>
+      <w:proofErr w:type="gramStart"/>
+      <w:r>
+        <w:rPr>
+          <w:rFonts w:ascii="Cambria Math" w:hAnsi="Cambria Math"/>
+        </w:rPr>
+        <w:t>Similar to</w:t>
+      </w:r>
+      <w:proofErr w:type="gramEnd"/>
+      <w:r>
+        <w:rPr>
+          <w:rFonts w:ascii="Cambria Math" w:hAnsi="Cambria Math"/>
+        </w:rPr>
+        <w:t xml:space="preserve"> the results seen in the job set #1, </w:t>
+      </w:r>
+      <w:r>
+        <w:rPr>
+          <w:rFonts w:ascii="Cambria Math" w:hAnsi="Cambria Math"/>
+        </w:rPr>
+        <w:t>we can observe that the output for these two algorithms are nearly identical. The difference between the Job set #2 and #1 is that the SJF has a slightly better response time and turnaround time than FCFS</w:t>
+      </w:r>
+      <w:r>
+        <w:rPr>
+          <w:rFonts w:ascii="Cambria Math" w:hAnsi="Cambria Math"/>
+        </w:rPr>
+        <w:t xml:space="preserve"> within Job set #2</w:t>
+      </w:r>
+      <w:r>
+        <w:rPr>
+          <w:rFonts w:ascii="Cambria Math" w:hAnsi="Cambria Math"/>
+        </w:rPr>
+        <w:t xml:space="preserve">. </w:t>
+      </w:r>
+      <w:r>
+        <w:rPr>
+          <w:rFonts w:ascii="Cambria Math" w:hAnsi="Cambria Math"/>
+        </w:rPr>
+        <w:t xml:space="preserve">This is likely because there actually happened to be at least one instance where two or more Jobs were waiting for another Job to finish processing. </w:t>
+      </w:r>
+    </w:p>
+    <w:p>
+      <w:pPr>
+        <w:pStyle w:val="NoSpacing"/>
+        <w:ind w:left="720" w:firstLine="720"/>
+        <w:rPr>
+          <w:rFonts w:ascii="Cambria Math" w:hAnsi="Cambria Math"/>
+        </w:rPr>
+      </w:pPr>
+      <w:r>
+        <w:rPr>
+          <w:rFonts w:ascii="Cambria Math" w:hAnsi="Cambria Math"/>
+        </w:rPr>
+        <w:t xml:space="preserve">These two algorithms have a smaller average turn around time in job set #2 than they do in job set #1. </w:t>
+      </w:r>
+      <w:r>
+        <w:rPr>
+          <w:rFonts w:ascii="Cambria Math" w:hAnsi="Cambria Math"/>
+        </w:rPr>
+        <w:t xml:space="preserve">This is due to the nature of job set #2 having a greater probability of having small jobs than large jobs. </w:t>
+      </w:r>
+      <w:r>
+        <w:rPr>
+          <w:rFonts w:ascii="Cambria Math" w:hAnsi="Cambria Math"/>
+        </w:rPr>
+        <w:t>This means that, if jobs are smaller, than there will naturally be less time between their arrival time and finish time in algorithms where Jobs run to completion once processing has begun.</w:t>
+      </w:r>
+    </w:p>
+    <w:p>
+      <w:pPr>
+        <w:pStyle w:val="NoSpacing"/>
+        <w:ind w:left="720" w:firstLine="720"/>
+        <w:rPr>
+          <w:rFonts w:ascii="Cambria Math" w:hAnsi="Cambria Math"/>
+        </w:rPr>
+      </w:pPr>
+      <w:r>
+        <w:rPr>
+          <w:rFonts w:ascii="Cambria Math" w:hAnsi="Cambria Math"/>
+        </w:rPr>
+        <w:t xml:space="preserve">Response time is comparable in this job set </w:t>
+      </w:r>
+      <w:r>
+        <w:rPr>
+          <w:rFonts w:ascii="Cambria Math" w:hAnsi="Cambria Math"/>
+        </w:rPr>
+        <w:t>with Job set #1.</w:t>
+      </w:r>
+    </w:p>
+    <w:p>
+      <w:pPr>
+        <w:pStyle w:val="NoSpacing"/>
+        <w:ind w:left="720" w:firstLine="720"/>
+        <w:rPr>
+          <w:rFonts w:ascii="Cambria Math" w:hAnsi="Cambria Math"/>
+        </w:rPr>
+      </w:pPr>
+    </w:p>
+    <w:p>
+      <w:pPr>
+        <w:pStyle w:val="NoSpacing"/>
+        <w:ind w:firstLine="720"/>
+        <w:rPr>
+          <w:rFonts w:ascii="Cambria Math" w:hAnsi="Cambria Math"/>
+          <w:b/>
+        </w:rPr>
+      </w:pPr>
+      <w:r>
+        <w:rPr>
+          <w:rFonts w:ascii="Cambria Math" w:hAnsi="Cambria Math"/>
+          <w:b/>
+        </w:rPr>
+        <w:t>Shortest Job First with Preemption (</w:t>
+      </w:r>
+      <w:r>
+        <w:rPr>
+          <w:rFonts w:ascii="Cambria Math" w:hAnsi="Cambria Math"/>
+          <w:b/>
+        </w:rPr>
+        <w:t>SJFP</w:t>
+      </w:r>
+      <w:r>
+        <w:rPr>
+          <w:rFonts w:ascii="Cambria Math" w:hAnsi="Cambria Math"/>
+          <w:b/>
+        </w:rPr>
+        <w:t>)</w:t>
+      </w:r>
+    </w:p>
+    <w:p>
+      <w:pPr>
+        <w:pStyle w:val="NoSpacing"/>
+        <w:ind w:left="720" w:firstLine="720"/>
+        <w:rPr>
+          <w:rFonts w:ascii="Cambria Math" w:hAnsi="Cambria Math"/>
+        </w:rPr>
+      </w:pPr>
+    </w:p>
+    <w:p>
+      <w:pPr>
+        <w:pStyle w:val="NoSpacing"/>
+        <w:ind w:left="720" w:firstLine="720"/>
+        <w:rPr>
+          <w:rFonts w:ascii="Cambria Math" w:hAnsi="Cambria Math"/>
+        </w:rPr>
+      </w:pPr>
+      <w:r>
+        <w:rPr>
+          <w:rFonts w:ascii="Cambria Math" w:hAnsi="Cambria Math"/>
+        </w:rPr>
+        <w:t xml:space="preserve">This result is more likely to appear in this job set as there is now a mixture of large jobs and small jobs. The arrival distribution hasn't changed, however </w:t>
+      </w:r>
+    </w:p>
+    <w:p>
+      <w:pPr>
+        <w:pStyle w:val="NoSpacing"/>
+        <w:ind w:left="720" w:firstLine="720"/>
+        <w:rPr>
+          <w:rFonts w:ascii="Cambria Math" w:hAnsi="Cambria Math"/>
+        </w:rPr>
+      </w:pPr>
+    </w:p>
+    <w:p>
+      <w:pPr>
+        <w:pStyle w:val="NoSpacing"/>
+        <w:ind w:firstLine="720"/>
+        <w:rPr>
+          <w:rFonts w:ascii="Cambria Math" w:hAnsi="Cambria Math"/>
+          <w:b/>
+        </w:rPr>
+      </w:pPr>
+      <w:r>
+        <w:rPr>
+          <w:rFonts w:ascii="Cambria Math" w:hAnsi="Cambria Math"/>
+          <w:b/>
+        </w:rPr>
+        <w:t>Round Robin (RR)</w:t>
+      </w:r>
+    </w:p>
+    <w:p>
+      <w:pPr>
+        <w:pStyle w:val="NoSpacing"/>
+        <w:ind w:firstLine="720"/>
+        <w:rPr>
+          <w:rFonts w:ascii="Cambria Math" w:hAnsi="Cambria Math"/>
+          <w:b/>
+        </w:rPr>
+      </w:pPr>
+    </w:p>
+    <w:p>
+      <w:pPr>
+        <w:pStyle w:val="NoSpacing"/>
+        <w:rPr>
+          <w:rFonts w:ascii="Cambria Math" w:hAnsi="Cambria Math"/>
+          <w:b/>
+          <w:u w:val="single"/>
+        </w:rPr>
+      </w:pPr>
+      <w:r>
+        <w:rPr>
+          <w:rFonts w:ascii="Cambria Math" w:hAnsi="Cambria Math"/>
+          <w:b/>
+          <w:u w:val="single"/>
+        </w:rPr>
+        <w:lastRenderedPageBreak/>
+        <w:t>Job set #</w:t>
+      </w:r>
+      <w:r>
+        <w:rPr>
+          <w:rFonts w:ascii="Cambria Math" w:hAnsi="Cambria Math"/>
+          <w:b/>
+          <w:u w:val="single"/>
+        </w:rPr>
+        <w:t>3</w:t>
+      </w:r>
+    </w:p>
+    <w:p>
+      <w:pPr>
+        <w:pStyle w:val="NoSpacing"/>
+        <w:rPr>
+          <w:rFonts w:ascii="Cambria Math" w:hAnsi="Cambria Math"/>
+          <w:b/>
+          <w:u w:val="single"/>
+        </w:rPr>
+      </w:pPr>
+    </w:p>
+    <w:p>
+      <w:pPr>
+        <w:pStyle w:val="NoSpacing"/>
+        <w:ind w:firstLine="720"/>
+        <w:rPr>
+          <w:rFonts w:ascii="Cambria Math" w:hAnsi="Cambria Math"/>
+          <w:b/>
+        </w:rPr>
+      </w:pPr>
+      <w:r>
+        <w:rPr>
+          <w:rFonts w:ascii="Cambria Math" w:hAnsi="Cambria Math"/>
+          <w:b/>
+        </w:rPr>
+        <w:t>First Come First Serve (</w:t>
+      </w:r>
+      <w:r>
+        <w:rPr>
+          <w:rFonts w:ascii="Cambria Math" w:hAnsi="Cambria Math"/>
+          <w:b/>
+        </w:rPr>
+        <w:t>FCFS</w:t>
+      </w:r>
+      <w:r>
+        <w:rPr>
+          <w:rFonts w:ascii="Cambria Math" w:hAnsi="Cambria Math"/>
+          <w:b/>
+        </w:rPr>
+        <w:t>)</w:t>
+      </w:r>
+      <w:r>
+        <w:rPr>
+          <w:rFonts w:ascii="Cambria Math" w:hAnsi="Cambria Math"/>
+          <w:b/>
+        </w:rPr>
+        <w:t xml:space="preserve"> and </w:t>
+      </w:r>
+      <w:r>
+        <w:rPr>
+          <w:rFonts w:ascii="Cambria Math" w:hAnsi="Cambria Math"/>
+          <w:b/>
+        </w:rPr>
+        <w:t>Shortest Job First (</w:t>
+      </w:r>
+      <w:r>
+        <w:rPr>
+          <w:rFonts w:ascii="Cambria Math" w:hAnsi="Cambria Math"/>
+          <w:b/>
+        </w:rPr>
+        <w:t>SJF</w:t>
+      </w:r>
+      <w:r>
+        <w:rPr>
+          <w:rFonts w:ascii="Cambria Math" w:hAnsi="Cambria Math"/>
+          <w:b/>
+        </w:rPr>
+        <w:t>)</w:t>
+      </w:r>
+    </w:p>
+    <w:p>
+      <w:pPr>
+        <w:pStyle w:val="NoSpacing"/>
+        <w:ind w:firstLine="720"/>
+        <w:rPr>
+          <w:rFonts w:ascii="Cambria Math" w:hAnsi="Cambria Math"/>
+          <w:b/>
+        </w:rPr>
+      </w:pPr>
+    </w:p>
+    <w:p>
+      <w:pPr>
+        <w:pStyle w:val="NoSpacing"/>
+        <w:ind w:firstLine="720"/>
+        <w:rPr>
+          <w:rFonts w:ascii="Cambria Math" w:hAnsi="Cambria Math"/>
+          <w:b/>
+        </w:rPr>
+      </w:pPr>
+      <w:r>
+        <w:rPr>
+          <w:rFonts w:ascii="Cambria Math" w:hAnsi="Cambria Math"/>
+          <w:b/>
+        </w:rPr>
+        <w:t>Shortest Job First with Preemption (</w:t>
+      </w:r>
+      <w:r>
+        <w:rPr>
+          <w:rFonts w:ascii="Cambria Math" w:hAnsi="Cambria Math"/>
+          <w:b/>
+        </w:rPr>
+        <w:t>SJFP</w:t>
+      </w:r>
+      <w:r>
+        <w:rPr>
+          <w:rFonts w:ascii="Cambria Math" w:hAnsi="Cambria Math"/>
+          <w:b/>
+        </w:rPr>
+        <w:t>)</w:t>
+      </w:r>
+    </w:p>
+    <w:p>
+      <w:pPr>
+        <w:pStyle w:val="NoSpacing"/>
+        <w:ind w:firstLine="720"/>
+        <w:rPr>
+          <w:rFonts w:ascii="Cambria Math" w:hAnsi="Cambria Math"/>
+          <w:b/>
+        </w:rPr>
+      </w:pPr>
+    </w:p>
+    <w:p>
+      <w:pPr>
+        <w:pStyle w:val="NoSpacing"/>
+        <w:ind w:firstLine="720"/>
+        <w:rPr>
+          <w:rFonts w:ascii="Cambria Math" w:hAnsi="Cambria Math"/>
+          <w:b/>
+        </w:rPr>
+      </w:pPr>
+      <w:r>
+        <w:rPr>
+          <w:rFonts w:ascii="Cambria Math" w:hAnsi="Cambria Math"/>
+          <w:b/>
+        </w:rPr>
+        <w:t>Round Robin (RR)</w:t>
+      </w:r>
+    </w:p>
+    <w:p>
+      <w:pPr>
+        <w:pStyle w:val="NoSpacing"/>
+        <w:ind w:firstLine="720"/>
+        <w:rPr>
+          <w:rFonts w:ascii="Cambria Math" w:hAnsi="Cambria Math"/>
+          <w:b/>
+        </w:rPr>
+      </w:pPr>
+    </w:p>
+    <w:p>
+      <w:pPr>
+        <w:pStyle w:val="NoSpacing"/>
+        <w:ind w:firstLine="720"/>
+        <w:rPr>
+          <w:rFonts w:ascii="Cambria Math" w:hAnsi="Cambria Math"/>
+        </w:rPr>
+      </w:pPr>
+    </w:p>
+    <w:p>
+      <w:pPr>
+        <w:pStyle w:val="NoSpacing"/>
+        <w:ind w:left="720" w:firstLine="720"/>
+        <w:rPr>
+          <w:rFonts w:ascii="Cambria Math" w:hAnsi="Cambria Math"/>
+        </w:rPr>
+      </w:pPr>
+    </w:p>
+    <w:p>
+      <w:pPr>
+        <w:pStyle w:val="NoSpacing"/>
+        <w:rPr>
+          <w:rFonts w:ascii="Cambria Math" w:hAnsi="Cambria Math"/>
+          <w:b/>
+        </w:rPr>
+      </w:pPr>
+      <w:r>
+        <w:rPr>
+          <w:rFonts w:ascii="Cambria Math" w:hAnsi="Cambria Math"/>
+          <w:b/>
         </w:rPr>
         <w:t>Conclusion:</w:t>
       </w:r>
@@ -2874,7 +3398,6 @@
         <w:rPr>
           <w:rFonts w:ascii="Cambria Math" w:hAnsi="Cambria Math"/>
           <w:b/>
-          <w:sz w:val="24"/>
         </w:rPr>
         <w:t xml:space="preserve"> </w:t>
       </w:r>
@@ -3176,7 +3699,21 @@
       <w:rPr>
         <w:rFonts w:ascii="Cambria Math" w:hAnsi="Cambria Math"/>
       </w:rPr>
-      <w:t xml:space="preserve"> Hakanaj 0593730</w:t>
+      <w:t xml:space="preserve"> </w:t>
+    </w:r>
+    <w:proofErr w:type="spellStart"/>
+    <w:r>
+      <w:rPr>
+        <w:rFonts w:ascii="Cambria Math" w:hAnsi="Cambria Math"/>
+      </w:rPr>
+      <w:t>Hakanaj</w:t>
+    </w:r>
+    <w:proofErr w:type="spellEnd"/>
+    <w:r>
+      <w:rPr>
+        <w:rFonts w:ascii="Cambria Math" w:hAnsi="Cambria Math"/>
+      </w:rPr>
+      <w:t xml:space="preserve"> 0593730</w:t>
     </w:r>
   </w:p>
 </w:hdr>

</xml_diff>